<commit_message>
FD03 Correcciones + FD02 en Markdown
</commit_message>
<xml_diff>
--- a/FD03-EPIS-Documento SRS deL Proyecto-AMS.docx
+++ b/FD03-EPIS-Documento SRS deL Proyecto-AMS.docx
@@ -63,12 +63,12 @@
             <wp:extent cx="1048702" cy="1314450"/>
             <wp:effectExtent b="0" l="0" r="0" t="0"/>
             <wp:wrapTopAndBottom distB="0" distT="0"/>
-            <wp:docPr descr="C:\Users\EPIS\Documents\upt.png" id="112" name="image17.png"/>
+            <wp:docPr descr="C:\Users\EPIS\Documents\upt.png" id="112" name="image1.png"/>
             <a:graphic>
               <a:graphicData uri="http://schemas.openxmlformats.org/drawingml/2006/picture">
                 <pic:pic>
                   <pic:nvPicPr>
-                    <pic:cNvPr descr="C:\Users\EPIS\Documents\upt.png" id="0" name="image17.png"/>
+                    <pic:cNvPr descr="C:\Users\EPIS\Documents\upt.png" id="0" name="image1.png"/>
                     <pic:cNvPicPr preferRelativeResize="0"/>
                   </pic:nvPicPr>
                   <pic:blipFill>
@@ -1519,49 +1519,21 @@
     </w:p>
     <w:p>
       <w:pPr>
-        <w:keepNext w:val="1"/>
-        <w:keepLines w:val="1"/>
-        <w:pageBreakBefore w:val="0"/>
-        <w:widowControl w:val="1"/>
-        <w:pBdr>
-          <w:top w:space="0" w:sz="0" w:val="nil"/>
-          <w:left w:space="0" w:sz="0" w:val="nil"/>
-          <w:bottom w:space="0" w:sz="0" w:val="nil"/>
-          <w:right w:space="0" w:sz="0" w:val="nil"/>
-          <w:between w:space="0" w:sz="0" w:val="nil"/>
-        </w:pBdr>
-        <w:shd w:fill="auto" w:val="clear"/>
-        <w:spacing w:after="0" w:before="360" w:line="360" w:lineRule="auto"/>
-        <w:ind w:left="360" w:right="0" w:firstLine="0"/>
+        <w:spacing w:before="360" w:line="360" w:lineRule="auto"/>
+        <w:ind w:left="360" w:firstLine="0"/>
         <w:jc w:val="center"/>
         <w:rPr>
           <w:rFonts w:ascii="Times New Roman" w:cs="Times New Roman" w:eastAsia="Times New Roman" w:hAnsi="Times New Roman"/>
-          <w:b w:val="1"/>
-          <w:i w:val="0"/>
-          <w:smallCaps w:val="0"/>
-          <w:strike w:val="0"/>
-          <w:color w:val="000000"/>
-          <w:sz w:val="28"/>
-          <w:szCs w:val="28"/>
-          <w:u w:val="none"/>
-          <w:shd w:fill="auto" w:val="clear"/>
+          <w:sz w:val="32"/>
+          <w:szCs w:val="32"/>
           <w:vertAlign w:val="baseline"/>
         </w:rPr>
       </w:pPr>
-      <w:bookmarkStart w:colFirst="0" w:colLast="0" w:name="_heading=h.6xkuqvg4p4em" w:id="0"/>
-      <w:bookmarkEnd w:id="0"/>
       <w:r>
         <w:rPr>
           <w:rFonts w:ascii="Times New Roman" w:cs="Times New Roman" w:eastAsia="Times New Roman" w:hAnsi="Times New Roman"/>
-          <w:b w:val="1"/>
-          <w:i w:val="0"/>
-          <w:smallCaps w:val="0"/>
-          <w:strike w:val="0"/>
-          <w:color w:val="000000"/>
-          <w:sz w:val="28"/>
-          <w:szCs w:val="28"/>
-          <w:u w:val="none"/>
-          <w:shd w:fill="auto" w:val="clear"/>
+          <w:sz w:val="32"/>
+          <w:szCs w:val="32"/>
           <w:vertAlign w:val="baseline"/>
           <w:rtl w:val="0"/>
         </w:rPr>
@@ -1582,15 +1554,16 @@
             <w:tabs>
               <w:tab w:val="right" w:leader="none" w:pos="12000"/>
             </w:tabs>
-            <w:spacing w:after="0" w:before="60" w:line="360" w:lineRule="auto"/>
+            <w:spacing w:after="0" w:before="60" w:line="240" w:lineRule="auto"/>
             <w:rPr>
-              <w:rFonts w:ascii="Times New Roman" w:cs="Times New Roman" w:eastAsia="Times New Roman" w:hAnsi="Times New Roman"/>
+              <w:rFonts w:ascii="Arial" w:cs="Arial" w:eastAsia="Arial" w:hAnsi="Arial"/>
+              <w:b w:val="1"/>
               <w:i w:val="0"/>
               <w:smallCaps w:val="0"/>
               <w:strike w:val="0"/>
               <w:color w:val="000000"/>
-              <w:sz w:val="24"/>
-              <w:szCs w:val="24"/>
+              <w:sz w:val="22"/>
+              <w:szCs w:val="22"/>
               <w:u w:val="none"/>
               <w:shd w:fill="auto" w:val="clear"/>
               <w:vertAlign w:val="baseline"/>
@@ -1601,62 +1574,17 @@
             <w:instrText xml:space="preserve"> TOC \h \u \z \t "Heading 1,1,Heading 2,2,Heading 3,3,"</w:instrText>
             <w:fldChar w:fldCharType="separate"/>
           </w:r>
-          <w:hyperlink w:anchor="_heading=h.6xkuqvg4p4em">
+          <w:hyperlink w:anchor="_heading=h.1fob9te">
             <w:r>
               <w:rPr>
-                <w:rFonts w:ascii="Times New Roman" w:cs="Times New Roman" w:eastAsia="Times New Roman" w:hAnsi="Times New Roman"/>
+                <w:rFonts w:ascii="Arial" w:cs="Arial" w:eastAsia="Arial" w:hAnsi="Arial"/>
+                <w:b w:val="1"/>
                 <w:i w:val="0"/>
                 <w:smallCaps w:val="0"/>
                 <w:strike w:val="0"/>
                 <w:color w:val="000000"/>
-                <w:sz w:val="24"/>
-                <w:szCs w:val="24"/>
-                <w:u w:val="none"/>
-                <w:shd w:fill="auto" w:val="clear"/>
-                <w:vertAlign w:val="baseline"/>
-                <w:rtl w:val="0"/>
-              </w:rPr>
-              <w:t xml:space="preserve">ÍNDICE GENERAL</w:t>
-              <w:tab/>
-              <w:t xml:space="preserve">3</w:t>
-            </w:r>
-          </w:hyperlink>
-          <w:r>
-            <w:rPr>
-              <w:rtl w:val="0"/>
-            </w:rPr>
-          </w:r>
-        </w:p>
-        <w:p>
-          <w:pPr>
-            <w:widowControl w:val="0"/>
-            <w:tabs>
-              <w:tab w:val="right" w:leader="none" w:pos="12000"/>
-            </w:tabs>
-            <w:spacing w:after="0" w:before="60" w:line="360" w:lineRule="auto"/>
-            <w:rPr>
-              <w:rFonts w:ascii="Times New Roman" w:cs="Times New Roman" w:eastAsia="Times New Roman" w:hAnsi="Times New Roman"/>
-              <w:i w:val="0"/>
-              <w:smallCaps w:val="0"/>
-              <w:strike w:val="0"/>
-              <w:color w:val="000000"/>
-              <w:sz w:val="24"/>
-              <w:szCs w:val="24"/>
-              <w:u w:val="none"/>
-              <w:shd w:fill="auto" w:val="clear"/>
-              <w:vertAlign w:val="baseline"/>
-            </w:rPr>
-          </w:pPr>
-          <w:hyperlink w:anchor="_heading=h.1fob9te">
-            <w:r>
-              <w:rPr>
-                <w:rFonts w:ascii="Times New Roman" w:cs="Times New Roman" w:eastAsia="Times New Roman" w:hAnsi="Times New Roman"/>
-                <w:i w:val="0"/>
-                <w:smallCaps w:val="0"/>
-                <w:strike w:val="0"/>
-                <w:color w:val="000000"/>
-                <w:sz w:val="24"/>
-                <w:szCs w:val="24"/>
+                <w:sz w:val="22"/>
+                <w:szCs w:val="22"/>
                 <w:u w:val="none"/>
                 <w:shd w:fill="auto" w:val="clear"/>
                 <w:vertAlign w:val="baseline"/>
@@ -1679,16 +1607,17 @@
             <w:tabs>
               <w:tab w:val="right" w:leader="none" w:pos="12000"/>
             </w:tabs>
-            <w:spacing w:after="0" w:before="60" w:line="360" w:lineRule="auto"/>
+            <w:spacing w:after="0" w:before="60" w:line="240" w:lineRule="auto"/>
             <w:ind w:left="360" w:firstLine="0"/>
             <w:rPr>
-              <w:rFonts w:ascii="Times New Roman" w:cs="Times New Roman" w:eastAsia="Times New Roman" w:hAnsi="Times New Roman"/>
+              <w:rFonts w:ascii="Arial" w:cs="Arial" w:eastAsia="Arial" w:hAnsi="Arial"/>
+              <w:b w:val="0"/>
               <w:i w:val="0"/>
               <w:smallCaps w:val="0"/>
               <w:strike w:val="0"/>
               <w:color w:val="000000"/>
-              <w:sz w:val="24"/>
-              <w:szCs w:val="24"/>
+              <w:sz w:val="22"/>
+              <w:szCs w:val="22"/>
               <w:u w:val="none"/>
               <w:shd w:fill="auto" w:val="clear"/>
               <w:vertAlign w:val="baseline"/>
@@ -1698,6 +1627,7 @@
             <w:r>
               <w:rPr>
                 <w:rFonts w:ascii="Times New Roman" w:cs="Times New Roman" w:eastAsia="Times New Roman" w:hAnsi="Times New Roman"/>
+                <w:b w:val="0"/>
                 <w:i w:val="0"/>
                 <w:smallCaps w:val="0"/>
                 <w:strike w:val="0"/>
@@ -1726,16 +1656,17 @@
             <w:tabs>
               <w:tab w:val="right" w:leader="none" w:pos="12000"/>
             </w:tabs>
-            <w:spacing w:after="0" w:before="60" w:line="360" w:lineRule="auto"/>
+            <w:spacing w:after="0" w:before="60" w:line="240" w:lineRule="auto"/>
             <w:ind w:left="360" w:firstLine="0"/>
             <w:rPr>
-              <w:rFonts w:ascii="Times New Roman" w:cs="Times New Roman" w:eastAsia="Times New Roman" w:hAnsi="Times New Roman"/>
+              <w:rFonts w:ascii="Arial" w:cs="Arial" w:eastAsia="Arial" w:hAnsi="Arial"/>
+              <w:b w:val="0"/>
               <w:i w:val="0"/>
               <w:smallCaps w:val="0"/>
               <w:strike w:val="0"/>
               <w:color w:val="000000"/>
-              <w:sz w:val="24"/>
-              <w:szCs w:val="24"/>
+              <w:sz w:val="22"/>
+              <w:szCs w:val="22"/>
               <w:u w:val="none"/>
               <w:shd w:fill="auto" w:val="clear"/>
               <w:vertAlign w:val="baseline"/>
@@ -1745,6 +1676,7 @@
             <w:r>
               <w:rPr>
                 <w:rFonts w:ascii="Times New Roman" w:cs="Times New Roman" w:eastAsia="Times New Roman" w:hAnsi="Times New Roman"/>
+                <w:b w:val="0"/>
                 <w:i w:val="0"/>
                 <w:smallCaps w:val="0"/>
                 <w:strike w:val="0"/>
@@ -1773,16 +1705,17 @@
             <w:tabs>
               <w:tab w:val="right" w:leader="none" w:pos="12000"/>
             </w:tabs>
-            <w:spacing w:after="0" w:before="60" w:line="360" w:lineRule="auto"/>
+            <w:spacing w:after="0" w:before="60" w:line="240" w:lineRule="auto"/>
             <w:ind w:left="360" w:firstLine="0"/>
             <w:rPr>
-              <w:rFonts w:ascii="Times New Roman" w:cs="Times New Roman" w:eastAsia="Times New Roman" w:hAnsi="Times New Roman"/>
+              <w:rFonts w:ascii="Arial" w:cs="Arial" w:eastAsia="Arial" w:hAnsi="Arial"/>
+              <w:b w:val="0"/>
               <w:i w:val="0"/>
               <w:smallCaps w:val="0"/>
               <w:strike w:val="0"/>
               <w:color w:val="000000"/>
-              <w:sz w:val="24"/>
-              <w:szCs w:val="24"/>
+              <w:sz w:val="22"/>
+              <w:szCs w:val="22"/>
               <w:u w:val="none"/>
               <w:shd w:fill="auto" w:val="clear"/>
               <w:vertAlign w:val="baseline"/>
@@ -1792,6 +1725,7 @@
             <w:r>
               <w:rPr>
                 <w:rFonts w:ascii="Times New Roman" w:cs="Times New Roman" w:eastAsia="Times New Roman" w:hAnsi="Times New Roman"/>
+                <w:b w:val="0"/>
                 <w:i w:val="0"/>
                 <w:smallCaps w:val="0"/>
                 <w:strike w:val="0"/>
@@ -1820,16 +1754,17 @@
             <w:tabs>
               <w:tab w:val="right" w:leader="none" w:pos="12000"/>
             </w:tabs>
-            <w:spacing w:after="0" w:before="60" w:line="360" w:lineRule="auto"/>
+            <w:spacing w:after="0" w:before="60" w:line="240" w:lineRule="auto"/>
             <w:ind w:left="360" w:firstLine="0"/>
             <w:rPr>
-              <w:rFonts w:ascii="Times New Roman" w:cs="Times New Roman" w:eastAsia="Times New Roman" w:hAnsi="Times New Roman"/>
+              <w:rFonts w:ascii="Arial" w:cs="Arial" w:eastAsia="Arial" w:hAnsi="Arial"/>
+              <w:b w:val="0"/>
               <w:i w:val="0"/>
               <w:smallCaps w:val="0"/>
               <w:strike w:val="0"/>
               <w:color w:val="000000"/>
-              <w:sz w:val="24"/>
-              <w:szCs w:val="24"/>
+              <w:sz w:val="22"/>
+              <w:szCs w:val="22"/>
               <w:u w:val="none"/>
               <w:shd w:fill="auto" w:val="clear"/>
               <w:vertAlign w:val="baseline"/>
@@ -1839,6 +1774,7 @@
             <w:r>
               <w:rPr>
                 <w:rFonts w:ascii="Times New Roman" w:cs="Times New Roman" w:eastAsia="Times New Roman" w:hAnsi="Times New Roman"/>
+                <w:b w:val="0"/>
                 <w:i w:val="0"/>
                 <w:smallCaps w:val="0"/>
                 <w:strike w:val="0"/>
@@ -1850,7 +1786,7 @@
                 <w:vertAlign w:val="baseline"/>
                 <w:rtl w:val="0"/>
               </w:rPr>
-              <w:t xml:space="preserve">1.4. Organigrama</w:t>
+              <w:t xml:space="preserve">1.4. Reseña histórica</w:t>
               <w:tab/>
               <w:t xml:space="preserve">5</w:t>
             </w:r>
@@ -1867,15 +1803,65 @@
             <w:tabs>
               <w:tab w:val="right" w:leader="none" w:pos="12000"/>
             </w:tabs>
-            <w:spacing w:after="0" w:before="60" w:line="360" w:lineRule="auto"/>
+            <w:spacing w:after="0" w:before="60" w:line="240" w:lineRule="auto"/>
+            <w:ind w:left="360" w:firstLine="0"/>
             <w:rPr>
-              <w:rFonts w:ascii="Times New Roman" w:cs="Times New Roman" w:eastAsia="Times New Roman" w:hAnsi="Times New Roman"/>
+              <w:rFonts w:ascii="Arial" w:cs="Arial" w:eastAsia="Arial" w:hAnsi="Arial"/>
+              <w:b w:val="0"/>
               <w:i w:val="0"/>
               <w:smallCaps w:val="0"/>
               <w:strike w:val="0"/>
               <w:color w:val="000000"/>
-              <w:sz w:val="24"/>
-              <w:szCs w:val="24"/>
+              <w:sz w:val="22"/>
+              <w:szCs w:val="22"/>
+              <w:u w:val="none"/>
+              <w:shd w:fill="auto" w:val="clear"/>
+              <w:vertAlign w:val="baseline"/>
+            </w:rPr>
+          </w:pPr>
+          <w:hyperlink w:anchor="_heading=h.3p93sgt8k71m">
+            <w:r>
+              <w:rPr>
+                <w:rFonts w:ascii="Times New Roman" w:cs="Times New Roman" w:eastAsia="Times New Roman" w:hAnsi="Times New Roman"/>
+                <w:b w:val="0"/>
+                <w:i w:val="0"/>
+                <w:smallCaps w:val="0"/>
+                <w:strike w:val="0"/>
+                <w:color w:val="000000"/>
+                <w:sz w:val="22"/>
+                <w:szCs w:val="22"/>
+                <w:u w:val="none"/>
+                <w:shd w:fill="auto" w:val="clear"/>
+                <w:vertAlign w:val="baseline"/>
+                <w:rtl w:val="0"/>
+              </w:rPr>
+              <w:t xml:space="preserve">1.5. Organigrama</w:t>
+              <w:tab/>
+              <w:t xml:space="preserve">6</w:t>
+            </w:r>
+          </w:hyperlink>
+          <w:r>
+            <w:rPr>
+              <w:rtl w:val="0"/>
+            </w:rPr>
+          </w:r>
+        </w:p>
+        <w:p>
+          <w:pPr>
+            <w:widowControl w:val="0"/>
+            <w:tabs>
+              <w:tab w:val="right" w:leader="none" w:pos="12000"/>
+            </w:tabs>
+            <w:spacing w:after="0" w:before="60" w:line="240" w:lineRule="auto"/>
+            <w:rPr>
+              <w:rFonts w:ascii="Arial" w:cs="Arial" w:eastAsia="Arial" w:hAnsi="Arial"/>
+              <w:b w:val="1"/>
+              <w:i w:val="0"/>
+              <w:smallCaps w:val="0"/>
+              <w:strike w:val="0"/>
+              <w:color w:val="000000"/>
+              <w:sz w:val="22"/>
+              <w:szCs w:val="22"/>
               <w:u w:val="none"/>
               <w:shd w:fill="auto" w:val="clear"/>
               <w:vertAlign w:val="baseline"/>
@@ -1884,13 +1870,14 @@
           <w:hyperlink w:anchor="_heading=h.cfdbh0ikj4py">
             <w:r>
               <w:rPr>
-                <w:rFonts w:ascii="Times New Roman" w:cs="Times New Roman" w:eastAsia="Times New Roman" w:hAnsi="Times New Roman"/>
+                <w:rFonts w:ascii="Arial" w:cs="Arial" w:eastAsia="Arial" w:hAnsi="Arial"/>
+                <w:b w:val="1"/>
                 <w:i w:val="0"/>
                 <w:smallCaps w:val="0"/>
                 <w:strike w:val="0"/>
                 <w:color w:val="000000"/>
-                <w:sz w:val="24"/>
-                <w:szCs w:val="24"/>
+                <w:sz w:val="22"/>
+                <w:szCs w:val="22"/>
                 <w:u w:val="none"/>
                 <w:shd w:fill="auto" w:val="clear"/>
                 <w:vertAlign w:val="baseline"/>
@@ -1913,16 +1900,17 @@
             <w:tabs>
               <w:tab w:val="right" w:leader="none" w:pos="12000"/>
             </w:tabs>
-            <w:spacing w:after="0" w:before="60" w:line="360" w:lineRule="auto"/>
+            <w:spacing w:after="0" w:before="60" w:line="240" w:lineRule="auto"/>
             <w:ind w:left="360" w:firstLine="0"/>
             <w:rPr>
-              <w:rFonts w:ascii="Times New Roman" w:cs="Times New Roman" w:eastAsia="Times New Roman" w:hAnsi="Times New Roman"/>
+              <w:rFonts w:ascii="Arial" w:cs="Arial" w:eastAsia="Arial" w:hAnsi="Arial"/>
+              <w:b w:val="0"/>
               <w:i w:val="0"/>
               <w:smallCaps w:val="0"/>
               <w:strike w:val="0"/>
               <w:color w:val="000000"/>
-              <w:sz w:val="24"/>
-              <w:szCs w:val="24"/>
+              <w:sz w:val="22"/>
+              <w:szCs w:val="22"/>
               <w:u w:val="none"/>
               <w:shd w:fill="auto" w:val="clear"/>
               <w:vertAlign w:val="baseline"/>
@@ -1932,6 +1920,7 @@
             <w:r>
               <w:rPr>
                 <w:rFonts w:ascii="Times New Roman" w:cs="Times New Roman" w:eastAsia="Times New Roman" w:hAnsi="Times New Roman"/>
+                <w:b w:val="0"/>
                 <w:i w:val="0"/>
                 <w:smallCaps w:val="0"/>
                 <w:strike w:val="0"/>
@@ -1960,16 +1949,17 @@
             <w:tabs>
               <w:tab w:val="right" w:leader="none" w:pos="12000"/>
             </w:tabs>
-            <w:spacing w:after="0" w:before="60" w:line="360" w:lineRule="auto"/>
+            <w:spacing w:after="0" w:before="60" w:line="240" w:lineRule="auto"/>
             <w:ind w:left="360" w:firstLine="0"/>
             <w:rPr>
-              <w:rFonts w:ascii="Times New Roman" w:cs="Times New Roman" w:eastAsia="Times New Roman" w:hAnsi="Times New Roman"/>
+              <w:rFonts w:ascii="Arial" w:cs="Arial" w:eastAsia="Arial" w:hAnsi="Arial"/>
+              <w:b w:val="0"/>
               <w:i w:val="0"/>
               <w:smallCaps w:val="0"/>
               <w:strike w:val="0"/>
               <w:color w:val="000000"/>
-              <w:sz w:val="24"/>
-              <w:szCs w:val="24"/>
+              <w:sz w:val="22"/>
+              <w:szCs w:val="22"/>
               <w:u w:val="none"/>
               <w:shd w:fill="auto" w:val="clear"/>
               <w:vertAlign w:val="baseline"/>
@@ -1979,6 +1969,7 @@
             <w:r>
               <w:rPr>
                 <w:rFonts w:ascii="Times New Roman" w:cs="Times New Roman" w:eastAsia="Times New Roman" w:hAnsi="Times New Roman"/>
+                <w:b w:val="0"/>
                 <w:i w:val="0"/>
                 <w:smallCaps w:val="0"/>
                 <w:strike w:val="0"/>
@@ -1992,7 +1983,7 @@
               </w:rPr>
               <w:t xml:space="preserve">2.2. Objetivos de Negocios</w:t>
               <w:tab/>
-              <w:t xml:space="preserve">6</w:t>
+              <w:t xml:space="preserve">7</w:t>
             </w:r>
           </w:hyperlink>
           <w:r>
@@ -2007,16 +1998,17 @@
             <w:tabs>
               <w:tab w:val="right" w:leader="none" w:pos="12000"/>
             </w:tabs>
-            <w:spacing w:after="0" w:before="60" w:line="360" w:lineRule="auto"/>
+            <w:spacing w:after="0" w:before="60" w:line="240" w:lineRule="auto"/>
             <w:ind w:left="360" w:firstLine="0"/>
             <w:rPr>
-              <w:rFonts w:ascii="Times New Roman" w:cs="Times New Roman" w:eastAsia="Times New Roman" w:hAnsi="Times New Roman"/>
+              <w:rFonts w:ascii="Arial" w:cs="Arial" w:eastAsia="Arial" w:hAnsi="Arial"/>
+              <w:b w:val="0"/>
               <w:i w:val="0"/>
               <w:smallCaps w:val="0"/>
               <w:strike w:val="0"/>
               <w:color w:val="000000"/>
-              <w:sz w:val="24"/>
-              <w:szCs w:val="24"/>
+              <w:sz w:val="22"/>
+              <w:szCs w:val="22"/>
               <w:u w:val="none"/>
               <w:shd w:fill="auto" w:val="clear"/>
               <w:vertAlign w:val="baseline"/>
@@ -2026,6 +2018,7 @@
             <w:r>
               <w:rPr>
                 <w:rFonts w:ascii="Times New Roman" w:cs="Times New Roman" w:eastAsia="Times New Roman" w:hAnsi="Times New Roman"/>
+                <w:b w:val="0"/>
                 <w:i w:val="0"/>
                 <w:smallCaps w:val="0"/>
                 <w:strike w:val="0"/>
@@ -2054,16 +2047,17 @@
             <w:tabs>
               <w:tab w:val="right" w:leader="none" w:pos="12000"/>
             </w:tabs>
-            <w:spacing w:after="0" w:before="60" w:line="360" w:lineRule="auto"/>
+            <w:spacing w:after="0" w:before="60" w:line="240" w:lineRule="auto"/>
             <w:ind w:left="360" w:firstLine="0"/>
             <w:rPr>
-              <w:rFonts w:ascii="Times New Roman" w:cs="Times New Roman" w:eastAsia="Times New Roman" w:hAnsi="Times New Roman"/>
+              <w:rFonts w:ascii="Arial" w:cs="Arial" w:eastAsia="Arial" w:hAnsi="Arial"/>
+              <w:b w:val="0"/>
               <w:i w:val="0"/>
               <w:smallCaps w:val="0"/>
               <w:strike w:val="0"/>
               <w:color w:val="000000"/>
-              <w:sz w:val="24"/>
-              <w:szCs w:val="24"/>
+              <w:sz w:val="22"/>
+              <w:szCs w:val="22"/>
               <w:u w:val="none"/>
               <w:shd w:fill="auto" w:val="clear"/>
               <w:vertAlign w:val="baseline"/>
@@ -2073,6 +2067,7 @@
             <w:r>
               <w:rPr>
                 <w:rFonts w:ascii="Times New Roman" w:cs="Times New Roman" w:eastAsia="Times New Roman" w:hAnsi="Times New Roman"/>
+                <w:b w:val="0"/>
                 <w:i w:val="0"/>
                 <w:smallCaps w:val="0"/>
                 <w:strike w:val="0"/>
@@ -2101,16 +2096,17 @@
             <w:tabs>
               <w:tab w:val="right" w:leader="none" w:pos="12000"/>
             </w:tabs>
-            <w:spacing w:after="0" w:before="60" w:line="360" w:lineRule="auto"/>
+            <w:spacing w:after="0" w:before="60" w:line="240" w:lineRule="auto"/>
             <w:ind w:left="360" w:firstLine="0"/>
             <w:rPr>
-              <w:rFonts w:ascii="Times New Roman" w:cs="Times New Roman" w:eastAsia="Times New Roman" w:hAnsi="Times New Roman"/>
+              <w:rFonts w:ascii="Arial" w:cs="Arial" w:eastAsia="Arial" w:hAnsi="Arial"/>
+              <w:b w:val="0"/>
               <w:i w:val="0"/>
               <w:smallCaps w:val="0"/>
               <w:strike w:val="0"/>
               <w:color w:val="000000"/>
-              <w:sz w:val="24"/>
-              <w:szCs w:val="24"/>
+              <w:sz w:val="22"/>
+              <w:szCs w:val="22"/>
               <w:u w:val="none"/>
               <w:shd w:fill="auto" w:val="clear"/>
               <w:vertAlign w:val="baseline"/>
@@ -2120,6 +2116,7 @@
             <w:r>
               <w:rPr>
                 <w:rFonts w:ascii="Times New Roman" w:cs="Times New Roman" w:eastAsia="Times New Roman" w:hAnsi="Times New Roman"/>
+                <w:b w:val="0"/>
                 <w:i w:val="0"/>
                 <w:smallCaps w:val="0"/>
                 <w:strike w:val="0"/>
@@ -2133,7 +2130,7 @@
               </w:rPr>
               <w:t xml:space="preserve">2.5. Viabilidad del Sistema</w:t>
               <w:tab/>
-              <w:t xml:space="preserve">8</w:t>
+              <w:t xml:space="preserve">9</w:t>
             </w:r>
           </w:hyperlink>
           <w:r>
@@ -2148,16 +2145,17 @@
             <w:tabs>
               <w:tab w:val="right" w:leader="none" w:pos="12000"/>
             </w:tabs>
-            <w:spacing w:after="0" w:before="60" w:line="360" w:lineRule="auto"/>
+            <w:spacing w:after="0" w:before="60" w:line="240" w:lineRule="auto"/>
             <w:ind w:left="720" w:firstLine="0"/>
             <w:rPr>
-              <w:rFonts w:ascii="Times New Roman" w:cs="Times New Roman" w:eastAsia="Times New Roman" w:hAnsi="Times New Roman"/>
+              <w:rFonts w:ascii="Arial" w:cs="Arial" w:eastAsia="Arial" w:hAnsi="Arial"/>
+              <w:b w:val="0"/>
               <w:i w:val="0"/>
               <w:smallCaps w:val="0"/>
               <w:strike w:val="0"/>
               <w:color w:val="000000"/>
-              <w:sz w:val="24"/>
-              <w:szCs w:val="24"/>
+              <w:sz w:val="22"/>
+              <w:szCs w:val="22"/>
               <w:u w:val="none"/>
               <w:shd w:fill="auto" w:val="clear"/>
               <w:vertAlign w:val="baseline"/>
@@ -2167,6 +2165,7 @@
             <w:r>
               <w:rPr>
                 <w:rFonts w:ascii="Times New Roman" w:cs="Times New Roman" w:eastAsia="Times New Roman" w:hAnsi="Times New Roman"/>
+                <w:b w:val="0"/>
                 <w:i w:val="0"/>
                 <w:smallCaps w:val="0"/>
                 <w:strike w:val="0"/>
@@ -2180,7 +2179,7 @@
               </w:rPr>
               <w:t xml:space="preserve">2.5.1. Viabilidad Técnica</w:t>
               <w:tab/>
-              <w:t xml:space="preserve">8</w:t>
+              <w:t xml:space="preserve">9</w:t>
             </w:r>
           </w:hyperlink>
           <w:r>
@@ -2195,16 +2194,17 @@
             <w:tabs>
               <w:tab w:val="right" w:leader="none" w:pos="12000"/>
             </w:tabs>
-            <w:spacing w:after="0" w:before="60" w:line="360" w:lineRule="auto"/>
+            <w:spacing w:after="0" w:before="60" w:line="240" w:lineRule="auto"/>
             <w:ind w:left="720" w:firstLine="0"/>
             <w:rPr>
-              <w:rFonts w:ascii="Times New Roman" w:cs="Times New Roman" w:eastAsia="Times New Roman" w:hAnsi="Times New Roman"/>
+              <w:rFonts w:ascii="Arial" w:cs="Arial" w:eastAsia="Arial" w:hAnsi="Arial"/>
+              <w:b w:val="0"/>
               <w:i w:val="0"/>
               <w:smallCaps w:val="0"/>
               <w:strike w:val="0"/>
               <w:color w:val="000000"/>
-              <w:sz w:val="24"/>
-              <w:szCs w:val="24"/>
+              <w:sz w:val="22"/>
+              <w:szCs w:val="22"/>
               <w:u w:val="none"/>
               <w:shd w:fill="auto" w:val="clear"/>
               <w:vertAlign w:val="baseline"/>
@@ -2214,6 +2214,7 @@
             <w:r>
               <w:rPr>
                 <w:rFonts w:ascii="Times New Roman" w:cs="Times New Roman" w:eastAsia="Times New Roman" w:hAnsi="Times New Roman"/>
+                <w:b w:val="0"/>
                 <w:i w:val="0"/>
                 <w:smallCaps w:val="0"/>
                 <w:strike w:val="0"/>
@@ -2227,7 +2228,7 @@
               </w:rPr>
               <w:t xml:space="preserve">2.5.2. Viabilidad Económica</w:t>
               <w:tab/>
-              <w:t xml:space="preserve">10</w:t>
+              <w:t xml:space="preserve">11</w:t>
             </w:r>
           </w:hyperlink>
           <w:r>
@@ -2242,16 +2243,17 @@
             <w:tabs>
               <w:tab w:val="right" w:leader="none" w:pos="12000"/>
             </w:tabs>
-            <w:spacing w:after="0" w:before="60" w:line="360" w:lineRule="auto"/>
+            <w:spacing w:after="0" w:before="60" w:line="240" w:lineRule="auto"/>
             <w:ind w:left="720" w:firstLine="0"/>
             <w:rPr>
-              <w:rFonts w:ascii="Times New Roman" w:cs="Times New Roman" w:eastAsia="Times New Roman" w:hAnsi="Times New Roman"/>
+              <w:rFonts w:ascii="Arial" w:cs="Arial" w:eastAsia="Arial" w:hAnsi="Arial"/>
+              <w:b w:val="0"/>
               <w:i w:val="0"/>
               <w:smallCaps w:val="0"/>
               <w:strike w:val="0"/>
               <w:color w:val="000000"/>
-              <w:sz w:val="24"/>
-              <w:szCs w:val="24"/>
+              <w:sz w:val="22"/>
+              <w:szCs w:val="22"/>
               <w:u w:val="none"/>
               <w:shd w:fill="auto" w:val="clear"/>
               <w:vertAlign w:val="baseline"/>
@@ -2261,6 +2263,7 @@
             <w:r>
               <w:rPr>
                 <w:rFonts w:ascii="Times New Roman" w:cs="Times New Roman" w:eastAsia="Times New Roman" w:hAnsi="Times New Roman"/>
+                <w:b w:val="0"/>
                 <w:i w:val="0"/>
                 <w:smallCaps w:val="0"/>
                 <w:strike w:val="0"/>
@@ -2273,100 +2276,6 @@
                 <w:rtl w:val="0"/>
               </w:rPr>
               <w:t xml:space="preserve">2.5.3. Viabilidad Operativa</w:t>
-              <w:tab/>
-              <w:t xml:space="preserve">12</w:t>
-            </w:r>
-          </w:hyperlink>
-          <w:r>
-            <w:rPr>
-              <w:rtl w:val="0"/>
-            </w:rPr>
-          </w:r>
-        </w:p>
-        <w:p>
-          <w:pPr>
-            <w:widowControl w:val="0"/>
-            <w:tabs>
-              <w:tab w:val="right" w:leader="none" w:pos="12000"/>
-            </w:tabs>
-            <w:spacing w:after="0" w:before="60" w:line="360" w:lineRule="auto"/>
-            <w:ind w:left="720" w:firstLine="0"/>
-            <w:rPr>
-              <w:rFonts w:ascii="Times New Roman" w:cs="Times New Roman" w:eastAsia="Times New Roman" w:hAnsi="Times New Roman"/>
-              <w:i w:val="0"/>
-              <w:smallCaps w:val="0"/>
-              <w:strike w:val="0"/>
-              <w:color w:val="000000"/>
-              <w:sz w:val="24"/>
-              <w:szCs w:val="24"/>
-              <w:u w:val="none"/>
-              <w:shd w:fill="auto" w:val="clear"/>
-              <w:vertAlign w:val="baseline"/>
-            </w:rPr>
-          </w:pPr>
-          <w:hyperlink w:anchor="_heading=h.vkkkiva79vwn">
-            <w:r>
-              <w:rPr>
-                <w:rFonts w:ascii="Times New Roman" w:cs="Times New Roman" w:eastAsia="Times New Roman" w:hAnsi="Times New Roman"/>
-                <w:i w:val="0"/>
-                <w:smallCaps w:val="0"/>
-                <w:strike w:val="0"/>
-                <w:color w:val="000000"/>
-                <w:sz w:val="24"/>
-                <w:szCs w:val="24"/>
-                <w:u w:val="none"/>
-                <w:shd w:fill="auto" w:val="clear"/>
-                <w:vertAlign w:val="baseline"/>
-                <w:rtl w:val="0"/>
-              </w:rPr>
-              <w:t xml:space="preserve">2.5.4. Viabilidad Legal</w:t>
-              <w:tab/>
-              <w:t xml:space="preserve">13</w:t>
-            </w:r>
-          </w:hyperlink>
-          <w:r>
-            <w:rPr>
-              <w:rtl w:val="0"/>
-            </w:rPr>
-          </w:r>
-        </w:p>
-        <w:p>
-          <w:pPr>
-            <w:widowControl w:val="0"/>
-            <w:tabs>
-              <w:tab w:val="right" w:leader="none" w:pos="12000"/>
-            </w:tabs>
-            <w:spacing w:after="0" w:before="60" w:line="360" w:lineRule="auto"/>
-            <w:ind w:left="720" w:firstLine="0"/>
-            <w:rPr>
-              <w:rFonts w:ascii="Times New Roman" w:cs="Times New Roman" w:eastAsia="Times New Roman" w:hAnsi="Times New Roman"/>
-              <w:i w:val="0"/>
-              <w:smallCaps w:val="0"/>
-              <w:strike w:val="0"/>
-              <w:color w:val="000000"/>
-              <w:sz w:val="24"/>
-              <w:szCs w:val="24"/>
-              <w:u w:val="none"/>
-              <w:shd w:fill="auto" w:val="clear"/>
-              <w:vertAlign w:val="baseline"/>
-            </w:rPr>
-          </w:pPr>
-          <w:hyperlink w:anchor="_heading=h.44a0y1mwrdgh">
-            <w:r>
-              <w:rPr>
-                <w:rFonts w:ascii="Times New Roman" w:cs="Times New Roman" w:eastAsia="Times New Roman" w:hAnsi="Times New Roman"/>
-                <w:i w:val="0"/>
-                <w:smallCaps w:val="0"/>
-                <w:strike w:val="0"/>
-                <w:color w:val="000000"/>
-                <w:sz w:val="24"/>
-                <w:szCs w:val="24"/>
-                <w:u w:val="none"/>
-                <w:shd w:fill="auto" w:val="clear"/>
-                <w:vertAlign w:val="baseline"/>
-                <w:rtl w:val="0"/>
-              </w:rPr>
-              <w:t xml:space="preserve">2.5.5. Viabilidad Social</w:t>
               <w:tab/>
               <w:t xml:space="preserve">15</w:t>
             </w:r>
@@ -2383,25 +2292,27 @@
             <w:tabs>
               <w:tab w:val="right" w:leader="none" w:pos="12000"/>
             </w:tabs>
-            <w:spacing w:after="0" w:before="60" w:line="360" w:lineRule="auto"/>
+            <w:spacing w:after="0" w:before="60" w:line="240" w:lineRule="auto"/>
             <w:ind w:left="720" w:firstLine="0"/>
             <w:rPr>
-              <w:rFonts w:ascii="Times New Roman" w:cs="Times New Roman" w:eastAsia="Times New Roman" w:hAnsi="Times New Roman"/>
+              <w:rFonts w:ascii="Arial" w:cs="Arial" w:eastAsia="Arial" w:hAnsi="Arial"/>
+              <w:b w:val="0"/>
               <w:i w:val="0"/>
               <w:smallCaps w:val="0"/>
               <w:strike w:val="0"/>
               <w:color w:val="000000"/>
-              <w:sz w:val="24"/>
-              <w:szCs w:val="24"/>
+              <w:sz w:val="22"/>
+              <w:szCs w:val="22"/>
               <w:u w:val="none"/>
               <w:shd w:fill="auto" w:val="clear"/>
               <w:vertAlign w:val="baseline"/>
             </w:rPr>
           </w:pPr>
-          <w:hyperlink w:anchor="_heading=h.iaszph9wlils">
+          <w:hyperlink w:anchor="_heading=h.vkkkiva79vwn">
             <w:r>
               <w:rPr>
                 <w:rFonts w:ascii="Times New Roman" w:cs="Times New Roman" w:eastAsia="Times New Roman" w:hAnsi="Times New Roman"/>
+                <w:b w:val="0"/>
                 <w:i w:val="0"/>
                 <w:smallCaps w:val="0"/>
                 <w:strike w:val="0"/>
@@ -2413,7 +2324,7 @@
                 <w:vertAlign w:val="baseline"/>
                 <w:rtl w:val="0"/>
               </w:rPr>
-              <w:t xml:space="preserve">2.5.6. Viabilidad Ambiental</w:t>
+              <w:t xml:space="preserve">2.5.4. Viabilidad Legal</w:t>
               <w:tab/>
               <w:t xml:space="preserve">16</w:t>
             </w:r>
@@ -2430,25 +2341,27 @@
             <w:tabs>
               <w:tab w:val="right" w:leader="none" w:pos="12000"/>
             </w:tabs>
-            <w:spacing w:after="0" w:before="60" w:line="360" w:lineRule="auto"/>
-            <w:ind w:left="360" w:firstLine="0"/>
+            <w:spacing w:after="0" w:before="60" w:line="240" w:lineRule="auto"/>
+            <w:ind w:left="720" w:firstLine="0"/>
             <w:rPr>
-              <w:rFonts w:ascii="Times New Roman" w:cs="Times New Roman" w:eastAsia="Times New Roman" w:hAnsi="Times New Roman"/>
+              <w:rFonts w:ascii="Arial" w:cs="Arial" w:eastAsia="Arial" w:hAnsi="Arial"/>
+              <w:b w:val="0"/>
               <w:i w:val="0"/>
               <w:smallCaps w:val="0"/>
               <w:strike w:val="0"/>
               <w:color w:val="000000"/>
-              <w:sz w:val="24"/>
-              <w:szCs w:val="24"/>
+              <w:sz w:val="22"/>
+              <w:szCs w:val="22"/>
               <w:u w:val="none"/>
               <w:shd w:fill="auto" w:val="clear"/>
               <w:vertAlign w:val="baseline"/>
             </w:rPr>
           </w:pPr>
-          <w:hyperlink w:anchor="_heading=h.hp1rzpcout9c">
+          <w:hyperlink w:anchor="_heading=h.44a0y1mwrdgh">
             <w:r>
               <w:rPr>
                 <w:rFonts w:ascii="Times New Roman" w:cs="Times New Roman" w:eastAsia="Times New Roman" w:hAnsi="Times New Roman"/>
+                <w:b w:val="0"/>
                 <w:i w:val="0"/>
                 <w:smallCaps w:val="0"/>
                 <w:strike w:val="0"/>
@@ -2460,9 +2373,9 @@
                 <w:vertAlign w:val="baseline"/>
                 <w:rtl w:val="0"/>
               </w:rPr>
-              <w:t xml:space="preserve">2.6. Información obtenida del Levantamiento de Información</w:t>
+              <w:t xml:space="preserve">2.5.5. Viabilidad Social</w:t>
               <w:tab/>
-              <w:t xml:space="preserve">18</w:t>
+              <w:t xml:space="preserve">17</w:t>
             </w:r>
           </w:hyperlink>
           <w:r>
@@ -2477,24 +2390,27 @@
             <w:tabs>
               <w:tab w:val="right" w:leader="none" w:pos="12000"/>
             </w:tabs>
-            <w:spacing w:after="0" w:before="60" w:line="360" w:lineRule="auto"/>
+            <w:spacing w:after="0" w:before="60" w:line="240" w:lineRule="auto"/>
+            <w:ind w:left="720" w:firstLine="0"/>
             <w:rPr>
-              <w:rFonts w:ascii="Times New Roman" w:cs="Times New Roman" w:eastAsia="Times New Roman" w:hAnsi="Times New Roman"/>
+              <w:rFonts w:ascii="Arial" w:cs="Arial" w:eastAsia="Arial" w:hAnsi="Arial"/>
+              <w:b w:val="0"/>
               <w:i w:val="0"/>
               <w:smallCaps w:val="0"/>
               <w:strike w:val="0"/>
               <w:color w:val="000000"/>
-              <w:sz w:val="24"/>
-              <w:szCs w:val="24"/>
+              <w:sz w:val="22"/>
+              <w:szCs w:val="22"/>
               <w:u w:val="none"/>
               <w:shd w:fill="auto" w:val="clear"/>
               <w:vertAlign w:val="baseline"/>
             </w:rPr>
           </w:pPr>
-          <w:hyperlink w:anchor="_heading=h.nbeyj5kuxvzq">
+          <w:hyperlink w:anchor="_heading=h.iaszph9wlils">
             <w:r>
               <w:rPr>
                 <w:rFonts w:ascii="Times New Roman" w:cs="Times New Roman" w:eastAsia="Times New Roman" w:hAnsi="Times New Roman"/>
+                <w:b w:val="0"/>
                 <w:i w:val="0"/>
                 <w:smallCaps w:val="0"/>
                 <w:strike w:val="0"/>
@@ -2506,7 +2422,7 @@
                 <w:vertAlign w:val="baseline"/>
                 <w:rtl w:val="0"/>
               </w:rPr>
-              <w:t xml:space="preserve">3. Análisis de Procesos</w:t>
+              <w:t xml:space="preserve">2.5.6. Viabilidad Ambiental</w:t>
               <w:tab/>
               <w:t xml:space="preserve">19</w:t>
             </w:r>
@@ -2523,25 +2439,27 @@
             <w:tabs>
               <w:tab w:val="right" w:leader="none" w:pos="12000"/>
             </w:tabs>
-            <w:spacing w:after="0" w:before="60" w:line="360" w:lineRule="auto"/>
+            <w:spacing w:after="0" w:before="60" w:line="240" w:lineRule="auto"/>
             <w:ind w:left="360" w:firstLine="0"/>
             <w:rPr>
-              <w:rFonts w:ascii="Times New Roman" w:cs="Times New Roman" w:eastAsia="Times New Roman" w:hAnsi="Times New Roman"/>
+              <w:rFonts w:ascii="Arial" w:cs="Arial" w:eastAsia="Arial" w:hAnsi="Arial"/>
+              <w:b w:val="0"/>
               <w:i w:val="0"/>
               <w:smallCaps w:val="0"/>
               <w:strike w:val="0"/>
               <w:color w:val="000000"/>
-              <w:sz w:val="24"/>
-              <w:szCs w:val="24"/>
+              <w:sz w:val="22"/>
+              <w:szCs w:val="22"/>
               <w:u w:val="none"/>
               <w:shd w:fill="auto" w:val="clear"/>
               <w:vertAlign w:val="baseline"/>
             </w:rPr>
           </w:pPr>
-          <w:hyperlink w:anchor="_heading=h.z8d6duq7tnk6">
+          <w:hyperlink w:anchor="_heading=h.hp1rzpcout9c">
             <w:r>
               <w:rPr>
                 <w:rFonts w:ascii="Times New Roman" w:cs="Times New Roman" w:eastAsia="Times New Roman" w:hAnsi="Times New Roman"/>
+                <w:b w:val="0"/>
                 <w:i w:val="0"/>
                 <w:smallCaps w:val="0"/>
                 <w:strike w:val="0"/>
@@ -2553,9 +2471,9 @@
                 <w:vertAlign w:val="baseline"/>
                 <w:rtl w:val="0"/>
               </w:rPr>
-              <w:t xml:space="preserve">3.1. Diagrama del Proceso Actual</w:t>
+              <w:t xml:space="preserve">2.6. Información obtenida del Levantamiento de Información</w:t>
               <w:tab/>
-              <w:t xml:space="preserve">19</w:t>
+              <w:t xml:space="preserve">21</w:t>
             </w:r>
           </w:hyperlink>
           <w:r>
@@ -2570,83 +2488,38 @@
             <w:tabs>
               <w:tab w:val="right" w:leader="none" w:pos="12000"/>
             </w:tabs>
-            <w:spacing w:after="0" w:before="60" w:line="360" w:lineRule="auto"/>
-            <w:ind w:left="360" w:firstLine="0"/>
+            <w:spacing w:after="0" w:before="60" w:line="240" w:lineRule="auto"/>
             <w:rPr>
-              <w:rFonts w:ascii="Times New Roman" w:cs="Times New Roman" w:eastAsia="Times New Roman" w:hAnsi="Times New Roman"/>
+              <w:rFonts w:ascii="Arial" w:cs="Arial" w:eastAsia="Arial" w:hAnsi="Arial"/>
+              <w:b w:val="1"/>
               <w:i w:val="0"/>
               <w:smallCaps w:val="0"/>
               <w:strike w:val="0"/>
               <w:color w:val="000000"/>
-              <w:sz w:val="24"/>
-              <w:szCs w:val="24"/>
+              <w:sz w:val="22"/>
+              <w:szCs w:val="22"/>
               <w:u w:val="none"/>
               <w:shd w:fill="auto" w:val="clear"/>
               <w:vertAlign w:val="baseline"/>
             </w:rPr>
           </w:pPr>
-          <w:hyperlink w:anchor="_heading=h.9tpbspb6p2xf">
+          <w:hyperlink w:anchor="_heading=h.nbeyj5kuxvzq">
             <w:r>
               <w:rPr>
-                <w:rFonts w:ascii="Times New Roman" w:cs="Times New Roman" w:eastAsia="Times New Roman" w:hAnsi="Times New Roman"/>
+                <w:rFonts w:ascii="Arial" w:cs="Arial" w:eastAsia="Arial" w:hAnsi="Arial"/>
+                <w:b w:val="1"/>
                 <w:i w:val="0"/>
                 <w:smallCaps w:val="0"/>
                 <w:strike w:val="0"/>
                 <w:color w:val="000000"/>
-                <w:sz w:val="24"/>
-                <w:szCs w:val="24"/>
+                <w:sz w:val="22"/>
+                <w:szCs w:val="22"/>
                 <w:u w:val="none"/>
                 <w:shd w:fill="auto" w:val="clear"/>
                 <w:vertAlign w:val="baseline"/>
                 <w:rtl w:val="0"/>
               </w:rPr>
-              <w:t xml:space="preserve">3.2. Diagrama del Proceso Propuesto</w:t>
-              <w:tab/>
-              <w:t xml:space="preserve">20</w:t>
-            </w:r>
-          </w:hyperlink>
-          <w:r>
-            <w:rPr>
-              <w:rtl w:val="0"/>
-            </w:rPr>
-          </w:r>
-        </w:p>
-        <w:p>
-          <w:pPr>
-            <w:widowControl w:val="0"/>
-            <w:tabs>
-              <w:tab w:val="right" w:leader="none" w:pos="12000"/>
-            </w:tabs>
-            <w:spacing w:after="0" w:before="60" w:line="360" w:lineRule="auto"/>
-            <w:rPr>
-              <w:rFonts w:ascii="Times New Roman" w:cs="Times New Roman" w:eastAsia="Times New Roman" w:hAnsi="Times New Roman"/>
-              <w:i w:val="0"/>
-              <w:smallCaps w:val="0"/>
-              <w:strike w:val="0"/>
-              <w:color w:val="000000"/>
-              <w:sz w:val="24"/>
-              <w:szCs w:val="24"/>
-              <w:u w:val="none"/>
-              <w:shd w:fill="auto" w:val="clear"/>
-              <w:vertAlign w:val="baseline"/>
-            </w:rPr>
-          </w:pPr>
-          <w:hyperlink w:anchor="_heading=h.u0uokb3cdnz8">
-            <w:r>
-              <w:rPr>
-                <w:rFonts w:ascii="Times New Roman" w:cs="Times New Roman" w:eastAsia="Times New Roman" w:hAnsi="Times New Roman"/>
-                <w:i w:val="0"/>
-                <w:smallCaps w:val="0"/>
-                <w:strike w:val="0"/>
-                <w:color w:val="000000"/>
-                <w:sz w:val="24"/>
-                <w:szCs w:val="24"/>
-                <w:u w:val="none"/>
-                <w:shd w:fill="auto" w:val="clear"/>
-                <w:vertAlign w:val="baseline"/>
-                <w:rtl w:val="0"/>
-              </w:rPr>
-              <w:t xml:space="preserve">4. Especificación de Requerimientos de Software</w:t>
+              <w:t xml:space="preserve">3. Análisis de Procesos</w:t>
               <w:tab/>
               <w:t xml:space="preserve">22</w:t>
             </w:r>
@@ -2663,25 +2536,27 @@
             <w:tabs>
               <w:tab w:val="right" w:leader="none" w:pos="12000"/>
             </w:tabs>
-            <w:spacing w:after="0" w:before="60" w:line="360" w:lineRule="auto"/>
+            <w:spacing w:after="0" w:before="60" w:line="240" w:lineRule="auto"/>
             <w:ind w:left="360" w:firstLine="0"/>
             <w:rPr>
-              <w:rFonts w:ascii="Times New Roman" w:cs="Times New Roman" w:eastAsia="Times New Roman" w:hAnsi="Times New Roman"/>
+              <w:rFonts w:ascii="Arial" w:cs="Arial" w:eastAsia="Arial" w:hAnsi="Arial"/>
+              <w:b w:val="0"/>
               <w:i w:val="0"/>
               <w:smallCaps w:val="0"/>
               <w:strike w:val="0"/>
               <w:color w:val="000000"/>
-              <w:sz w:val="24"/>
-              <w:szCs w:val="24"/>
+              <w:sz w:val="22"/>
+              <w:szCs w:val="22"/>
               <w:u w:val="none"/>
               <w:shd w:fill="auto" w:val="clear"/>
               <w:vertAlign w:val="baseline"/>
             </w:rPr>
           </w:pPr>
-          <w:hyperlink w:anchor="_heading=h.w5pvwvo3lifv">
+          <w:hyperlink w:anchor="_heading=h.z8d6duq7tnk6">
             <w:r>
               <w:rPr>
                 <w:rFonts w:ascii="Times New Roman" w:cs="Times New Roman" w:eastAsia="Times New Roman" w:hAnsi="Times New Roman"/>
+                <w:b w:val="0"/>
                 <w:i w:val="0"/>
                 <w:smallCaps w:val="0"/>
                 <w:strike w:val="0"/>
@@ -2693,7 +2568,7 @@
                 <w:vertAlign w:val="baseline"/>
                 <w:rtl w:val="0"/>
               </w:rPr>
-              <w:t xml:space="preserve">4.1. Cuadro de Requerimientos Obtenidos</w:t>
+              <w:t xml:space="preserve">3.1. Diagrama del Proceso Actual</w:t>
               <w:tab/>
               <w:t xml:space="preserve">22</w:t>
             </w:r>
@@ -2710,25 +2585,27 @@
             <w:tabs>
               <w:tab w:val="right" w:leader="none" w:pos="12000"/>
             </w:tabs>
-            <w:spacing w:after="0" w:before="60" w:line="360" w:lineRule="auto"/>
+            <w:spacing w:after="0" w:before="60" w:line="240" w:lineRule="auto"/>
             <w:ind w:left="360" w:firstLine="0"/>
             <w:rPr>
-              <w:rFonts w:ascii="Times New Roman" w:cs="Times New Roman" w:eastAsia="Times New Roman" w:hAnsi="Times New Roman"/>
+              <w:rFonts w:ascii="Arial" w:cs="Arial" w:eastAsia="Arial" w:hAnsi="Arial"/>
+              <w:b w:val="0"/>
               <w:i w:val="0"/>
               <w:smallCaps w:val="0"/>
               <w:strike w:val="0"/>
               <w:color w:val="000000"/>
-              <w:sz w:val="24"/>
-              <w:szCs w:val="24"/>
+              <w:sz w:val="22"/>
+              <w:szCs w:val="22"/>
               <w:u w:val="none"/>
               <w:shd w:fill="auto" w:val="clear"/>
               <w:vertAlign w:val="baseline"/>
             </w:rPr>
           </w:pPr>
-          <w:hyperlink w:anchor="_heading=h.terlb2e9p6it">
+          <w:hyperlink w:anchor="_heading=h.9tpbspb6p2xf">
             <w:r>
               <w:rPr>
                 <w:rFonts w:ascii="Times New Roman" w:cs="Times New Roman" w:eastAsia="Times New Roman" w:hAnsi="Times New Roman"/>
+                <w:b w:val="0"/>
                 <w:i w:val="0"/>
                 <w:smallCaps w:val="0"/>
                 <w:strike w:val="0"/>
@@ -2740,7 +2617,7 @@
                 <w:vertAlign w:val="baseline"/>
                 <w:rtl w:val="0"/>
               </w:rPr>
-              <w:t xml:space="preserve">4.2. Cuadro de Requerimientos Funcionales</w:t>
+              <w:t xml:space="preserve">3.2. Diagrama del Proceso Propuesto</w:t>
               <w:tab/>
               <w:t xml:space="preserve">23</w:t>
             </w:r>
@@ -2757,37 +2634,38 @@
             <w:tabs>
               <w:tab w:val="right" w:leader="none" w:pos="12000"/>
             </w:tabs>
-            <w:spacing w:after="0" w:before="60" w:line="360" w:lineRule="auto"/>
-            <w:ind w:left="360" w:firstLine="0"/>
+            <w:spacing w:after="0" w:before="60" w:line="240" w:lineRule="auto"/>
             <w:rPr>
-              <w:rFonts w:ascii="Times New Roman" w:cs="Times New Roman" w:eastAsia="Times New Roman" w:hAnsi="Times New Roman"/>
+              <w:rFonts w:ascii="Arial" w:cs="Arial" w:eastAsia="Arial" w:hAnsi="Arial"/>
+              <w:b w:val="1"/>
               <w:i w:val="0"/>
               <w:smallCaps w:val="0"/>
               <w:strike w:val="0"/>
               <w:color w:val="000000"/>
-              <w:sz w:val="24"/>
-              <w:szCs w:val="24"/>
+              <w:sz w:val="22"/>
+              <w:szCs w:val="22"/>
               <w:u w:val="none"/>
               <w:shd w:fill="auto" w:val="clear"/>
               <w:vertAlign w:val="baseline"/>
             </w:rPr>
           </w:pPr>
-          <w:hyperlink w:anchor="_heading=h.a1idutradbym">
+          <w:hyperlink w:anchor="_heading=h.u0uokb3cdnz8">
             <w:r>
               <w:rPr>
-                <w:rFonts w:ascii="Times New Roman" w:cs="Times New Roman" w:eastAsia="Times New Roman" w:hAnsi="Times New Roman"/>
+                <w:rFonts w:ascii="Arial" w:cs="Arial" w:eastAsia="Arial" w:hAnsi="Arial"/>
+                <w:b w:val="1"/>
                 <w:i w:val="0"/>
                 <w:smallCaps w:val="0"/>
                 <w:strike w:val="0"/>
                 <w:color w:val="000000"/>
-                <w:sz w:val="24"/>
-                <w:szCs w:val="24"/>
+                <w:sz w:val="22"/>
+                <w:szCs w:val="22"/>
                 <w:u w:val="none"/>
                 <w:shd w:fill="auto" w:val="clear"/>
                 <w:vertAlign w:val="baseline"/>
                 <w:rtl w:val="0"/>
               </w:rPr>
-              <w:t xml:space="preserve">4.3. Cuadro de Requerimientos No Funcionales</w:t>
+              <w:t xml:space="preserve">4. Especificación de Requerimientos de Software</w:t>
               <w:tab/>
               <w:t xml:space="preserve">25</w:t>
             </w:r>
@@ -2804,25 +2682,27 @@
             <w:tabs>
               <w:tab w:val="right" w:leader="none" w:pos="12000"/>
             </w:tabs>
-            <w:spacing w:after="0" w:before="60" w:line="360" w:lineRule="auto"/>
+            <w:spacing w:after="0" w:before="60" w:line="240" w:lineRule="auto"/>
             <w:ind w:left="360" w:firstLine="0"/>
             <w:rPr>
-              <w:rFonts w:ascii="Times New Roman" w:cs="Times New Roman" w:eastAsia="Times New Roman" w:hAnsi="Times New Roman"/>
+              <w:rFonts w:ascii="Arial" w:cs="Arial" w:eastAsia="Arial" w:hAnsi="Arial"/>
+              <w:b w:val="0"/>
               <w:i w:val="0"/>
               <w:smallCaps w:val="0"/>
               <w:strike w:val="0"/>
               <w:color w:val="000000"/>
-              <w:sz w:val="24"/>
-              <w:szCs w:val="24"/>
+              <w:sz w:val="22"/>
+              <w:szCs w:val="22"/>
               <w:u w:val="none"/>
               <w:shd w:fill="auto" w:val="clear"/>
               <w:vertAlign w:val="baseline"/>
             </w:rPr>
           </w:pPr>
-          <w:hyperlink w:anchor="_heading=h.kpluxzjowy5k">
+          <w:hyperlink w:anchor="_heading=h.w5pvwvo3lifv">
             <w:r>
               <w:rPr>
                 <w:rFonts w:ascii="Times New Roman" w:cs="Times New Roman" w:eastAsia="Times New Roman" w:hAnsi="Times New Roman"/>
+                <w:b w:val="0"/>
                 <w:i w:val="0"/>
                 <w:smallCaps w:val="0"/>
                 <w:strike w:val="0"/>
@@ -2834,9 +2714,56 @@
                 <w:vertAlign w:val="baseline"/>
                 <w:rtl w:val="0"/>
               </w:rPr>
-              <w:t xml:space="preserve">4.4. Reglas de Negocio </w:t>
-              <w:br w:type="textWrapping"/>
-              <w:t xml:space="preserve">Tabla 4: Cuadro de Reglas de Negocio. Fuente de origen: Propia.</w:t>
+              <w:t xml:space="preserve">4.1. Cuadro de Requerimientos Obtenidos</w:t>
+              <w:tab/>
+              <w:t xml:space="preserve">25</w:t>
+            </w:r>
+          </w:hyperlink>
+          <w:r>
+            <w:rPr>
+              <w:rtl w:val="0"/>
+            </w:rPr>
+          </w:r>
+        </w:p>
+        <w:p>
+          <w:pPr>
+            <w:widowControl w:val="0"/>
+            <w:tabs>
+              <w:tab w:val="right" w:leader="none" w:pos="12000"/>
+            </w:tabs>
+            <w:spacing w:after="0" w:before="60" w:line="240" w:lineRule="auto"/>
+            <w:ind w:left="360" w:firstLine="0"/>
+            <w:rPr>
+              <w:rFonts w:ascii="Arial" w:cs="Arial" w:eastAsia="Arial" w:hAnsi="Arial"/>
+              <w:b w:val="0"/>
+              <w:i w:val="0"/>
+              <w:smallCaps w:val="0"/>
+              <w:strike w:val="0"/>
+              <w:color w:val="000000"/>
+              <w:sz w:val="22"/>
+              <w:szCs w:val="22"/>
+              <w:u w:val="none"/>
+              <w:shd w:fill="auto" w:val="clear"/>
+              <w:vertAlign w:val="baseline"/>
+            </w:rPr>
+          </w:pPr>
+          <w:hyperlink w:anchor="_heading=h.terlb2e9p6it">
+            <w:r>
+              <w:rPr>
+                <w:rFonts w:ascii="Times New Roman" w:cs="Times New Roman" w:eastAsia="Times New Roman" w:hAnsi="Times New Roman"/>
+                <w:b w:val="0"/>
+                <w:i w:val="0"/>
+                <w:smallCaps w:val="0"/>
+                <w:strike w:val="0"/>
+                <w:color w:val="000000"/>
+                <w:sz w:val="24"/>
+                <w:szCs w:val="24"/>
+                <w:u w:val="none"/>
+                <w:shd w:fill="auto" w:val="clear"/>
+                <w:vertAlign w:val="baseline"/>
+                <w:rtl w:val="0"/>
+              </w:rPr>
+              <w:t xml:space="preserve">4.2. Cuadro de Requerimientos Funcionales</w:t>
               <w:tab/>
               <w:t xml:space="preserve">26</w:t>
             </w:r>
@@ -2853,24 +2780,27 @@
             <w:tabs>
               <w:tab w:val="right" w:leader="none" w:pos="12000"/>
             </w:tabs>
-            <w:spacing w:after="0" w:before="60" w:line="360" w:lineRule="auto"/>
+            <w:spacing w:after="0" w:before="60" w:line="240" w:lineRule="auto"/>
+            <w:ind w:left="360" w:firstLine="0"/>
             <w:rPr>
-              <w:rFonts w:ascii="Times New Roman" w:cs="Times New Roman" w:eastAsia="Times New Roman" w:hAnsi="Times New Roman"/>
+              <w:rFonts w:ascii="Arial" w:cs="Arial" w:eastAsia="Arial" w:hAnsi="Arial"/>
+              <w:b w:val="0"/>
               <w:i w:val="0"/>
               <w:smallCaps w:val="0"/>
               <w:strike w:val="0"/>
               <w:color w:val="000000"/>
-              <w:sz w:val="24"/>
-              <w:szCs w:val="24"/>
+              <w:sz w:val="22"/>
+              <w:szCs w:val="22"/>
               <w:u w:val="none"/>
               <w:shd w:fill="auto" w:val="clear"/>
               <w:vertAlign w:val="baseline"/>
             </w:rPr>
           </w:pPr>
-          <w:hyperlink w:anchor="_heading=h.expxnqnpnwvw">
+          <w:hyperlink w:anchor="_heading=h.a1idutradbym">
             <w:r>
               <w:rPr>
                 <w:rFonts w:ascii="Times New Roman" w:cs="Times New Roman" w:eastAsia="Times New Roman" w:hAnsi="Times New Roman"/>
+                <w:b w:val="0"/>
                 <w:i w:val="0"/>
                 <w:smallCaps w:val="0"/>
                 <w:strike w:val="0"/>
@@ -2882,7 +2812,56 @@
                 <w:vertAlign w:val="baseline"/>
                 <w:rtl w:val="0"/>
               </w:rPr>
-              <w:t xml:space="preserve">5. Fase de Desarrollo</w:t>
+              <w:t xml:space="preserve">4.3. Cuadro de Requerimientos No Funcionales</w:t>
+              <w:tab/>
+              <w:t xml:space="preserve">28</w:t>
+            </w:r>
+          </w:hyperlink>
+          <w:r>
+            <w:rPr>
+              <w:rtl w:val="0"/>
+            </w:rPr>
+          </w:r>
+        </w:p>
+        <w:p>
+          <w:pPr>
+            <w:widowControl w:val="0"/>
+            <w:tabs>
+              <w:tab w:val="right" w:leader="none" w:pos="12000"/>
+            </w:tabs>
+            <w:spacing w:after="0" w:before="60" w:line="240" w:lineRule="auto"/>
+            <w:ind w:left="360" w:firstLine="0"/>
+            <w:rPr>
+              <w:rFonts w:ascii="Arial" w:cs="Arial" w:eastAsia="Arial" w:hAnsi="Arial"/>
+              <w:b w:val="0"/>
+              <w:i w:val="0"/>
+              <w:smallCaps w:val="0"/>
+              <w:strike w:val="0"/>
+              <w:color w:val="000000"/>
+              <w:sz w:val="22"/>
+              <w:szCs w:val="22"/>
+              <w:u w:val="none"/>
+              <w:shd w:fill="auto" w:val="clear"/>
+              <w:vertAlign w:val="baseline"/>
+            </w:rPr>
+          </w:pPr>
+          <w:hyperlink w:anchor="_heading=h.kpluxzjowy5k">
+            <w:r>
+              <w:rPr>
+                <w:rFonts w:ascii="Times New Roman" w:cs="Times New Roman" w:eastAsia="Times New Roman" w:hAnsi="Times New Roman"/>
+                <w:b w:val="0"/>
+                <w:i w:val="0"/>
+                <w:smallCaps w:val="0"/>
+                <w:strike w:val="0"/>
+                <w:color w:val="000000"/>
+                <w:sz w:val="24"/>
+                <w:szCs w:val="24"/>
+                <w:u w:val="none"/>
+                <w:shd w:fill="auto" w:val="clear"/>
+                <w:vertAlign w:val="baseline"/>
+                <w:rtl w:val="0"/>
+              </w:rPr>
+              <w:t xml:space="preserve">4.4. Reglas de Negocio</w:t>
               <w:tab/>
               <w:t xml:space="preserve">29</w:t>
             </w:r>
@@ -2899,366 +2878,38 @@
             <w:tabs>
               <w:tab w:val="right" w:leader="none" w:pos="12000"/>
             </w:tabs>
-            <w:spacing w:after="0" w:before="60" w:line="360" w:lineRule="auto"/>
-            <w:ind w:left="360" w:firstLine="0"/>
+            <w:spacing w:after="0" w:before="60" w:line="240" w:lineRule="auto"/>
             <w:rPr>
-              <w:rFonts w:ascii="Times New Roman" w:cs="Times New Roman" w:eastAsia="Times New Roman" w:hAnsi="Times New Roman"/>
+              <w:rFonts w:ascii="Arial" w:cs="Arial" w:eastAsia="Arial" w:hAnsi="Arial"/>
+              <w:b w:val="1"/>
               <w:i w:val="0"/>
               <w:smallCaps w:val="0"/>
               <w:strike w:val="0"/>
               <w:color w:val="000000"/>
-              <w:sz w:val="24"/>
-              <w:szCs w:val="24"/>
+              <w:sz w:val="22"/>
+              <w:szCs w:val="22"/>
               <w:u w:val="none"/>
               <w:shd w:fill="auto" w:val="clear"/>
               <w:vertAlign w:val="baseline"/>
             </w:rPr>
           </w:pPr>
-          <w:hyperlink w:anchor="_heading=h.a7uizowpl43n">
+          <w:hyperlink w:anchor="_heading=h.expxnqnpnwvw">
             <w:r>
               <w:rPr>
-                <w:rFonts w:ascii="Times New Roman" w:cs="Times New Roman" w:eastAsia="Times New Roman" w:hAnsi="Times New Roman"/>
+                <w:rFonts w:ascii="Arial" w:cs="Arial" w:eastAsia="Arial" w:hAnsi="Arial"/>
+                <w:b w:val="1"/>
                 <w:i w:val="0"/>
                 <w:smallCaps w:val="0"/>
                 <w:strike w:val="0"/>
                 <w:color w:val="000000"/>
-                <w:sz w:val="24"/>
-                <w:szCs w:val="24"/>
+                <w:sz w:val="22"/>
+                <w:szCs w:val="22"/>
                 <w:u w:val="none"/>
                 <w:shd w:fill="auto" w:val="clear"/>
                 <w:vertAlign w:val="baseline"/>
                 <w:rtl w:val="0"/>
               </w:rPr>
-              <w:t xml:space="preserve">5.1. Perfiles de Usuario</w:t>
-              <w:tab/>
-              <w:t xml:space="preserve">29</w:t>
-            </w:r>
-          </w:hyperlink>
-          <w:r>
-            <w:rPr>
-              <w:rtl w:val="0"/>
-            </w:rPr>
-          </w:r>
-        </w:p>
-        <w:p>
-          <w:pPr>
-            <w:widowControl w:val="0"/>
-            <w:tabs>
-              <w:tab w:val="right" w:leader="none" w:pos="12000"/>
-            </w:tabs>
-            <w:spacing w:after="0" w:before="60" w:line="360" w:lineRule="auto"/>
-            <w:ind w:left="720" w:firstLine="0"/>
-            <w:rPr>
-              <w:rFonts w:ascii="Times New Roman" w:cs="Times New Roman" w:eastAsia="Times New Roman" w:hAnsi="Times New Roman"/>
-              <w:i w:val="0"/>
-              <w:smallCaps w:val="0"/>
-              <w:strike w:val="0"/>
-              <w:color w:val="000000"/>
-              <w:sz w:val="24"/>
-              <w:szCs w:val="24"/>
-              <w:u w:val="none"/>
-              <w:shd w:fill="auto" w:val="clear"/>
-              <w:vertAlign w:val="baseline"/>
-            </w:rPr>
-          </w:pPr>
-          <w:hyperlink w:anchor="_heading=h.72r6mgypc8y5">
-            <w:r>
-              <w:rPr>
-                <w:rFonts w:ascii="Times New Roman" w:cs="Times New Roman" w:eastAsia="Times New Roman" w:hAnsi="Times New Roman"/>
-                <w:i w:val="0"/>
-                <w:smallCaps w:val="0"/>
-                <w:strike w:val="0"/>
-                <w:color w:val="000000"/>
-                <w:sz w:val="24"/>
-                <w:szCs w:val="24"/>
-                <w:u w:val="none"/>
-                <w:shd w:fill="auto" w:val="clear"/>
-                <w:vertAlign w:val="baseline"/>
-                <w:rtl w:val="0"/>
-              </w:rPr>
-              <w:t xml:space="preserve">5.1.1. Estudiante</w:t>
-              <w:tab/>
-              <w:t xml:space="preserve">29</w:t>
-            </w:r>
-          </w:hyperlink>
-          <w:r>
-            <w:rPr>
-              <w:rtl w:val="0"/>
-            </w:rPr>
-          </w:r>
-        </w:p>
-        <w:p>
-          <w:pPr>
-            <w:widowControl w:val="0"/>
-            <w:tabs>
-              <w:tab w:val="right" w:leader="none" w:pos="12000"/>
-            </w:tabs>
-            <w:spacing w:after="0" w:before="60" w:line="360" w:lineRule="auto"/>
-            <w:ind w:left="720" w:firstLine="0"/>
-            <w:rPr>
-              <w:rFonts w:ascii="Times New Roman" w:cs="Times New Roman" w:eastAsia="Times New Roman" w:hAnsi="Times New Roman"/>
-              <w:i w:val="0"/>
-              <w:smallCaps w:val="0"/>
-              <w:strike w:val="0"/>
-              <w:color w:val="000000"/>
-              <w:sz w:val="24"/>
-              <w:szCs w:val="24"/>
-              <w:u w:val="none"/>
-              <w:shd w:fill="auto" w:val="clear"/>
-              <w:vertAlign w:val="baseline"/>
-            </w:rPr>
-          </w:pPr>
-          <w:hyperlink w:anchor="_heading=h.acdhwufnhpe9">
-            <w:r>
-              <w:rPr>
-                <w:rFonts w:ascii="Times New Roman" w:cs="Times New Roman" w:eastAsia="Times New Roman" w:hAnsi="Times New Roman"/>
-                <w:i w:val="0"/>
-                <w:smallCaps w:val="0"/>
-                <w:strike w:val="0"/>
-                <w:color w:val="000000"/>
-                <w:sz w:val="24"/>
-                <w:szCs w:val="24"/>
-                <w:u w:val="none"/>
-                <w:shd w:fill="auto" w:val="clear"/>
-                <w:vertAlign w:val="baseline"/>
-                <w:rtl w:val="0"/>
-              </w:rPr>
-              <w:t xml:space="preserve">5.1.2. Mentor</w:t>
-              <w:tab/>
-              <w:t xml:space="preserve">29</w:t>
-            </w:r>
-          </w:hyperlink>
-          <w:r>
-            <w:rPr>
-              <w:rtl w:val="0"/>
-            </w:rPr>
-          </w:r>
-        </w:p>
-        <w:p>
-          <w:pPr>
-            <w:widowControl w:val="0"/>
-            <w:tabs>
-              <w:tab w:val="right" w:leader="none" w:pos="12000"/>
-            </w:tabs>
-            <w:spacing w:after="0" w:before="60" w:line="360" w:lineRule="auto"/>
-            <w:ind w:left="720" w:firstLine="0"/>
-            <w:rPr>
-              <w:rFonts w:ascii="Times New Roman" w:cs="Times New Roman" w:eastAsia="Times New Roman" w:hAnsi="Times New Roman"/>
-              <w:i w:val="0"/>
-              <w:smallCaps w:val="0"/>
-              <w:strike w:val="0"/>
-              <w:color w:val="000000"/>
-              <w:sz w:val="24"/>
-              <w:szCs w:val="24"/>
-              <w:u w:val="none"/>
-              <w:shd w:fill="auto" w:val="clear"/>
-              <w:vertAlign w:val="baseline"/>
-            </w:rPr>
-          </w:pPr>
-          <w:hyperlink w:anchor="_heading=h.or3g3emdyuaf">
-            <w:r>
-              <w:rPr>
-                <w:rFonts w:ascii="Times New Roman" w:cs="Times New Roman" w:eastAsia="Times New Roman" w:hAnsi="Times New Roman"/>
-                <w:i w:val="0"/>
-                <w:smallCaps w:val="0"/>
-                <w:strike w:val="0"/>
-                <w:color w:val="000000"/>
-                <w:sz w:val="24"/>
-                <w:szCs w:val="24"/>
-                <w:u w:val="none"/>
-                <w:shd w:fill="auto" w:val="clear"/>
-                <w:vertAlign w:val="baseline"/>
-                <w:rtl w:val="0"/>
-              </w:rPr>
-              <w:t xml:space="preserve">5.1.3. Docente Encargado</w:t>
-              <w:tab/>
-              <w:t xml:space="preserve">30</w:t>
-            </w:r>
-          </w:hyperlink>
-          <w:r>
-            <w:rPr>
-              <w:rtl w:val="0"/>
-            </w:rPr>
-          </w:r>
-        </w:p>
-        <w:p>
-          <w:pPr>
-            <w:widowControl w:val="0"/>
-            <w:tabs>
-              <w:tab w:val="right" w:leader="none" w:pos="12000"/>
-            </w:tabs>
-            <w:spacing w:after="0" w:before="60" w:line="360" w:lineRule="auto"/>
-            <w:ind w:left="360" w:firstLine="0"/>
-            <w:rPr>
-              <w:rFonts w:ascii="Times New Roman" w:cs="Times New Roman" w:eastAsia="Times New Roman" w:hAnsi="Times New Roman"/>
-              <w:i w:val="0"/>
-              <w:smallCaps w:val="0"/>
-              <w:strike w:val="0"/>
-              <w:color w:val="000000"/>
-              <w:sz w:val="24"/>
-              <w:szCs w:val="24"/>
-              <w:u w:val="none"/>
-              <w:shd w:fill="auto" w:val="clear"/>
-              <w:vertAlign w:val="baseline"/>
-            </w:rPr>
-          </w:pPr>
-          <w:hyperlink w:anchor="_heading=h.tu14ejx3zcdo">
-            <w:r>
-              <w:rPr>
-                <w:rFonts w:ascii="Times New Roman" w:cs="Times New Roman" w:eastAsia="Times New Roman" w:hAnsi="Times New Roman"/>
-                <w:i w:val="0"/>
-                <w:smallCaps w:val="0"/>
-                <w:strike w:val="0"/>
-                <w:color w:val="000000"/>
-                <w:sz w:val="24"/>
-                <w:szCs w:val="24"/>
-                <w:u w:val="none"/>
-                <w:shd w:fill="auto" w:val="clear"/>
-                <w:vertAlign w:val="baseline"/>
-                <w:rtl w:val="0"/>
-              </w:rPr>
-              <w:t xml:space="preserve">5.2. Modelo Conceptual</w:t>
-              <w:tab/>
-              <w:t xml:space="preserve">31</w:t>
-            </w:r>
-          </w:hyperlink>
-          <w:r>
-            <w:rPr>
-              <w:rtl w:val="0"/>
-            </w:rPr>
-          </w:r>
-        </w:p>
-        <w:p>
-          <w:pPr>
-            <w:widowControl w:val="0"/>
-            <w:tabs>
-              <w:tab w:val="right" w:leader="none" w:pos="12000"/>
-            </w:tabs>
-            <w:spacing w:after="0" w:before="60" w:line="360" w:lineRule="auto"/>
-            <w:ind w:left="720" w:firstLine="0"/>
-            <w:rPr>
-              <w:rFonts w:ascii="Times New Roman" w:cs="Times New Roman" w:eastAsia="Times New Roman" w:hAnsi="Times New Roman"/>
-              <w:i w:val="0"/>
-              <w:smallCaps w:val="0"/>
-              <w:strike w:val="0"/>
-              <w:color w:val="000000"/>
-              <w:sz w:val="24"/>
-              <w:szCs w:val="24"/>
-              <w:u w:val="none"/>
-              <w:shd w:fill="auto" w:val="clear"/>
-              <w:vertAlign w:val="baseline"/>
-            </w:rPr>
-          </w:pPr>
-          <w:hyperlink w:anchor="_heading=h.ses1b3fci5lg">
-            <w:r>
-              <w:rPr>
-                <w:rFonts w:ascii="Times New Roman" w:cs="Times New Roman" w:eastAsia="Times New Roman" w:hAnsi="Times New Roman"/>
-                <w:i w:val="0"/>
-                <w:smallCaps w:val="0"/>
-                <w:strike w:val="0"/>
-                <w:color w:val="000000"/>
-                <w:sz w:val="24"/>
-                <w:szCs w:val="24"/>
-                <w:u w:val="none"/>
-                <w:shd w:fill="auto" w:val="clear"/>
-                <w:vertAlign w:val="baseline"/>
-                <w:rtl w:val="0"/>
-              </w:rPr>
-              <w:t xml:space="preserve">5.2.1. Diagrama de Paquetes</w:t>
-              <w:tab/>
-              <w:t xml:space="preserve">31</w:t>
-            </w:r>
-          </w:hyperlink>
-          <w:r>
-            <w:rPr>
-              <w:rtl w:val="0"/>
-            </w:rPr>
-          </w:r>
-        </w:p>
-        <w:p>
-          <w:pPr>
-            <w:widowControl w:val="0"/>
-            <w:tabs>
-              <w:tab w:val="right" w:leader="none" w:pos="12000"/>
-            </w:tabs>
-            <w:spacing w:after="0" w:before="60" w:line="360" w:lineRule="auto"/>
-            <w:ind w:left="720" w:firstLine="0"/>
-            <w:rPr>
-              <w:rFonts w:ascii="Times New Roman" w:cs="Times New Roman" w:eastAsia="Times New Roman" w:hAnsi="Times New Roman"/>
-              <w:i w:val="0"/>
-              <w:smallCaps w:val="0"/>
-              <w:strike w:val="0"/>
-              <w:color w:val="000000"/>
-              <w:sz w:val="24"/>
-              <w:szCs w:val="24"/>
-              <w:u w:val="none"/>
-              <w:shd w:fill="auto" w:val="clear"/>
-              <w:vertAlign w:val="baseline"/>
-            </w:rPr>
-          </w:pPr>
-          <w:hyperlink w:anchor="_heading=h.3x0kaa90hyax">
-            <w:r>
-              <w:rPr>
-                <w:rFonts w:ascii="Times New Roman" w:cs="Times New Roman" w:eastAsia="Times New Roman" w:hAnsi="Times New Roman"/>
-                <w:i w:val="0"/>
-                <w:smallCaps w:val="0"/>
-                <w:strike w:val="0"/>
-                <w:color w:val="000000"/>
-                <w:sz w:val="24"/>
-                <w:szCs w:val="24"/>
-                <w:u w:val="none"/>
-                <w:shd w:fill="auto" w:val="clear"/>
-                <w:vertAlign w:val="baseline"/>
-                <w:rtl w:val="0"/>
-              </w:rPr>
-              <w:t xml:space="preserve">Comentario: Tenemos el diagrama de paquetes del Sistema Web  AMS.</w:t>
-              <w:tab/>
-              <w:t xml:space="preserve">31</w:t>
-            </w:r>
-          </w:hyperlink>
-          <w:r>
-            <w:rPr>
-              <w:rtl w:val="0"/>
-            </w:rPr>
-          </w:r>
-        </w:p>
-        <w:p>
-          <w:pPr>
-            <w:widowControl w:val="0"/>
-            <w:tabs>
-              <w:tab w:val="right" w:leader="none" w:pos="12000"/>
-            </w:tabs>
-            <w:spacing w:after="0" w:before="60" w:line="360" w:lineRule="auto"/>
-            <w:ind w:left="720" w:firstLine="0"/>
-            <w:rPr>
-              <w:rFonts w:ascii="Times New Roman" w:cs="Times New Roman" w:eastAsia="Times New Roman" w:hAnsi="Times New Roman"/>
-              <w:i w:val="0"/>
-              <w:smallCaps w:val="0"/>
-              <w:strike w:val="0"/>
-              <w:color w:val="000000"/>
-              <w:sz w:val="24"/>
-              <w:szCs w:val="24"/>
-              <w:u w:val="none"/>
-              <w:shd w:fill="auto" w:val="clear"/>
-              <w:vertAlign w:val="baseline"/>
-            </w:rPr>
-          </w:pPr>
-          <w:hyperlink w:anchor="_heading=h.rxwb4twjpu7y">
-            <w:r>
-              <w:rPr>
-                <w:rFonts w:ascii="Times New Roman" w:cs="Times New Roman" w:eastAsia="Times New Roman" w:hAnsi="Times New Roman"/>
-                <w:i w:val="0"/>
-                <w:smallCaps w:val="0"/>
-                <w:strike w:val="0"/>
-                <w:color w:val="000000"/>
-                <w:sz w:val="24"/>
-                <w:szCs w:val="24"/>
-                <w:u w:val="none"/>
-                <w:shd w:fill="auto" w:val="clear"/>
-                <w:vertAlign w:val="baseline"/>
-                <w:rtl w:val="0"/>
-              </w:rPr>
-              <w:t xml:space="preserve">Comentario: Tenemos el diagrama de paquetes del Sistema Escritorio AMS.</w:t>
+              <w:t xml:space="preserve">5. Fase de Desarrollo</w:t>
               <w:tab/>
               <w:t xml:space="preserve">32</w:t>
             </w:r>
@@ -3275,25 +2926,27 @@
             <w:tabs>
               <w:tab w:val="right" w:leader="none" w:pos="12000"/>
             </w:tabs>
-            <w:spacing w:after="0" w:before="60" w:line="360" w:lineRule="auto"/>
-            <w:ind w:left="720" w:firstLine="0"/>
+            <w:spacing w:after="0" w:before="60" w:line="240" w:lineRule="auto"/>
+            <w:ind w:left="360" w:firstLine="0"/>
             <w:rPr>
-              <w:rFonts w:ascii="Times New Roman" w:cs="Times New Roman" w:eastAsia="Times New Roman" w:hAnsi="Times New Roman"/>
+              <w:rFonts w:ascii="Arial" w:cs="Arial" w:eastAsia="Arial" w:hAnsi="Arial"/>
+              <w:b w:val="0"/>
               <w:i w:val="0"/>
               <w:smallCaps w:val="0"/>
               <w:strike w:val="0"/>
               <w:color w:val="000000"/>
-              <w:sz w:val="24"/>
-              <w:szCs w:val="24"/>
+              <w:sz w:val="22"/>
+              <w:szCs w:val="22"/>
               <w:u w:val="none"/>
               <w:shd w:fill="auto" w:val="clear"/>
               <w:vertAlign w:val="baseline"/>
             </w:rPr>
           </w:pPr>
-          <w:hyperlink w:anchor="_heading=h.wjsnnaxqso62">
+          <w:hyperlink w:anchor="_heading=h.a7uizowpl43n">
             <w:r>
               <w:rPr>
                 <w:rFonts w:ascii="Times New Roman" w:cs="Times New Roman" w:eastAsia="Times New Roman" w:hAnsi="Times New Roman"/>
+                <w:b w:val="0"/>
                 <w:i w:val="0"/>
                 <w:smallCaps w:val="0"/>
                 <w:strike w:val="0"/>
@@ -3305,9 +2958,9 @@
                 <w:vertAlign w:val="baseline"/>
                 <w:rtl w:val="0"/>
               </w:rPr>
-              <w:t xml:space="preserve">5.2.2. Diagrama de Casos de Uso</w:t>
+              <w:t xml:space="preserve">5.1. Perfiles de Usuario</w:t>
               <w:tab/>
-              <w:t xml:space="preserve">33</w:t>
+              <w:t xml:space="preserve">32</w:t>
             </w:r>
           </w:hyperlink>
           <w:r>
@@ -3322,25 +2975,27 @@
             <w:tabs>
               <w:tab w:val="right" w:leader="none" w:pos="12000"/>
             </w:tabs>
-            <w:spacing w:after="0" w:before="60" w:line="360" w:lineRule="auto"/>
+            <w:spacing w:after="0" w:before="60" w:line="240" w:lineRule="auto"/>
             <w:ind w:left="720" w:firstLine="0"/>
             <w:rPr>
-              <w:rFonts w:ascii="Times New Roman" w:cs="Times New Roman" w:eastAsia="Times New Roman" w:hAnsi="Times New Roman"/>
+              <w:rFonts w:ascii="Arial" w:cs="Arial" w:eastAsia="Arial" w:hAnsi="Arial"/>
+              <w:b w:val="0"/>
               <w:i w:val="0"/>
               <w:smallCaps w:val="0"/>
               <w:strike w:val="0"/>
               <w:color w:val="000000"/>
-              <w:sz w:val="24"/>
-              <w:szCs w:val="24"/>
+              <w:sz w:val="22"/>
+              <w:szCs w:val="22"/>
               <w:u w:val="none"/>
               <w:shd w:fill="auto" w:val="clear"/>
               <w:vertAlign w:val="baseline"/>
             </w:rPr>
           </w:pPr>
-          <w:hyperlink w:anchor="_heading=h.i6c4ql3uhzdu">
+          <w:hyperlink w:anchor="_heading=h.72r6mgypc8y5">
             <w:r>
               <w:rPr>
                 <w:rFonts w:ascii="Times New Roman" w:cs="Times New Roman" w:eastAsia="Times New Roman" w:hAnsi="Times New Roman"/>
+                <w:b w:val="0"/>
                 <w:i w:val="0"/>
                 <w:smallCaps w:val="0"/>
                 <w:strike w:val="0"/>
@@ -3352,9 +3007,9 @@
                 <w:vertAlign w:val="baseline"/>
                 <w:rtl w:val="0"/>
               </w:rPr>
-              <w:t xml:space="preserve">Comentario: Tenemos el diagrama de Casos de Uso del Sistema Escritorio AMS.</w:t>
+              <w:t xml:space="preserve">5.1.1. Estudiante</w:t>
               <w:tab/>
-              <w:t xml:space="preserve">33</w:t>
+              <w:t xml:space="preserve">32</w:t>
             </w:r>
           </w:hyperlink>
           <w:r>
@@ -3369,25 +3024,27 @@
             <w:tabs>
               <w:tab w:val="right" w:leader="none" w:pos="12000"/>
             </w:tabs>
-            <w:spacing w:after="0" w:before="60" w:line="360" w:lineRule="auto"/>
+            <w:spacing w:after="0" w:before="60" w:line="240" w:lineRule="auto"/>
             <w:ind w:left="720" w:firstLine="0"/>
             <w:rPr>
-              <w:rFonts w:ascii="Times New Roman" w:cs="Times New Roman" w:eastAsia="Times New Roman" w:hAnsi="Times New Roman"/>
+              <w:rFonts w:ascii="Arial" w:cs="Arial" w:eastAsia="Arial" w:hAnsi="Arial"/>
+              <w:b w:val="0"/>
               <w:i w:val="0"/>
               <w:smallCaps w:val="0"/>
               <w:strike w:val="0"/>
               <w:color w:val="000000"/>
-              <w:sz w:val="24"/>
-              <w:szCs w:val="24"/>
+              <w:sz w:val="22"/>
+              <w:szCs w:val="22"/>
               <w:u w:val="none"/>
               <w:shd w:fill="auto" w:val="clear"/>
               <w:vertAlign w:val="baseline"/>
             </w:rPr>
           </w:pPr>
-          <w:hyperlink w:anchor="_heading=h.9nciw2aa5n0x">
+          <w:hyperlink w:anchor="_heading=h.acdhwufnhpe9">
             <w:r>
               <w:rPr>
                 <w:rFonts w:ascii="Times New Roman" w:cs="Times New Roman" w:eastAsia="Times New Roman" w:hAnsi="Times New Roman"/>
+                <w:b w:val="0"/>
                 <w:i w:val="0"/>
                 <w:smallCaps w:val="0"/>
                 <w:strike w:val="0"/>
@@ -3399,7 +3056,252 @@
                 <w:vertAlign w:val="baseline"/>
                 <w:rtl w:val="0"/>
               </w:rPr>
-              <w:t xml:space="preserve">5.2.3. Escenarios de Caso de Uso (Narrativa)</w:t>
+              <w:t xml:space="preserve">5.1.2. Mentor</w:t>
+              <w:tab/>
+              <w:t xml:space="preserve">32</w:t>
+            </w:r>
+          </w:hyperlink>
+          <w:r>
+            <w:rPr>
+              <w:rtl w:val="0"/>
+            </w:rPr>
+          </w:r>
+        </w:p>
+        <w:p>
+          <w:pPr>
+            <w:widowControl w:val="0"/>
+            <w:tabs>
+              <w:tab w:val="right" w:leader="none" w:pos="12000"/>
+            </w:tabs>
+            <w:spacing w:after="0" w:before="60" w:line="240" w:lineRule="auto"/>
+            <w:ind w:left="720" w:firstLine="0"/>
+            <w:rPr>
+              <w:rFonts w:ascii="Arial" w:cs="Arial" w:eastAsia="Arial" w:hAnsi="Arial"/>
+              <w:b w:val="0"/>
+              <w:i w:val="0"/>
+              <w:smallCaps w:val="0"/>
+              <w:strike w:val="0"/>
+              <w:color w:val="000000"/>
+              <w:sz w:val="22"/>
+              <w:szCs w:val="22"/>
+              <w:u w:val="none"/>
+              <w:shd w:fill="auto" w:val="clear"/>
+              <w:vertAlign w:val="baseline"/>
+            </w:rPr>
+          </w:pPr>
+          <w:hyperlink w:anchor="_heading=h.or3g3emdyuaf">
+            <w:r>
+              <w:rPr>
+                <w:rFonts w:ascii="Times New Roman" w:cs="Times New Roman" w:eastAsia="Times New Roman" w:hAnsi="Times New Roman"/>
+                <w:b w:val="0"/>
+                <w:i w:val="0"/>
+                <w:smallCaps w:val="0"/>
+                <w:strike w:val="0"/>
+                <w:color w:val="000000"/>
+                <w:sz w:val="24"/>
+                <w:szCs w:val="24"/>
+                <w:u w:val="none"/>
+                <w:shd w:fill="auto" w:val="clear"/>
+                <w:vertAlign w:val="baseline"/>
+                <w:rtl w:val="0"/>
+              </w:rPr>
+              <w:t xml:space="preserve">5.1.3. Docente Encargado</w:t>
+              <w:tab/>
+              <w:t xml:space="preserve">32</w:t>
+            </w:r>
+          </w:hyperlink>
+          <w:r>
+            <w:rPr>
+              <w:rtl w:val="0"/>
+            </w:rPr>
+          </w:r>
+        </w:p>
+        <w:p>
+          <w:pPr>
+            <w:widowControl w:val="0"/>
+            <w:tabs>
+              <w:tab w:val="right" w:leader="none" w:pos="12000"/>
+            </w:tabs>
+            <w:spacing w:after="0" w:before="60" w:line="240" w:lineRule="auto"/>
+            <w:ind w:left="360" w:firstLine="0"/>
+            <w:rPr>
+              <w:rFonts w:ascii="Arial" w:cs="Arial" w:eastAsia="Arial" w:hAnsi="Arial"/>
+              <w:b w:val="0"/>
+              <w:i w:val="0"/>
+              <w:smallCaps w:val="0"/>
+              <w:strike w:val="0"/>
+              <w:color w:val="000000"/>
+              <w:sz w:val="22"/>
+              <w:szCs w:val="22"/>
+              <w:u w:val="none"/>
+              <w:shd w:fill="auto" w:val="clear"/>
+              <w:vertAlign w:val="baseline"/>
+            </w:rPr>
+          </w:pPr>
+          <w:hyperlink w:anchor="_heading=h.tu14ejx3zcdo">
+            <w:r>
+              <w:rPr>
+                <w:rFonts w:ascii="Times New Roman" w:cs="Times New Roman" w:eastAsia="Times New Roman" w:hAnsi="Times New Roman"/>
+                <w:b w:val="0"/>
+                <w:i w:val="0"/>
+                <w:smallCaps w:val="0"/>
+                <w:strike w:val="0"/>
+                <w:color w:val="000000"/>
+                <w:sz w:val="24"/>
+                <w:szCs w:val="24"/>
+                <w:u w:val="none"/>
+                <w:shd w:fill="auto" w:val="clear"/>
+                <w:vertAlign w:val="baseline"/>
+                <w:rtl w:val="0"/>
+              </w:rPr>
+              <w:t xml:space="preserve">5.2. Modelo Conceptual</w:t>
+              <w:tab/>
+              <w:t xml:space="preserve">34</w:t>
+            </w:r>
+          </w:hyperlink>
+          <w:r>
+            <w:rPr>
+              <w:rtl w:val="0"/>
+            </w:rPr>
+          </w:r>
+        </w:p>
+        <w:p>
+          <w:pPr>
+            <w:widowControl w:val="0"/>
+            <w:tabs>
+              <w:tab w:val="right" w:leader="none" w:pos="12000"/>
+            </w:tabs>
+            <w:spacing w:after="0" w:before="60" w:line="240" w:lineRule="auto"/>
+            <w:ind w:left="720" w:firstLine="0"/>
+            <w:rPr>
+              <w:rFonts w:ascii="Arial" w:cs="Arial" w:eastAsia="Arial" w:hAnsi="Arial"/>
+              <w:b w:val="0"/>
+              <w:i w:val="0"/>
+              <w:smallCaps w:val="0"/>
+              <w:strike w:val="0"/>
+              <w:color w:val="000000"/>
+              <w:sz w:val="22"/>
+              <w:szCs w:val="22"/>
+              <w:u w:val="none"/>
+              <w:shd w:fill="auto" w:val="clear"/>
+              <w:vertAlign w:val="baseline"/>
+            </w:rPr>
+          </w:pPr>
+          <w:hyperlink w:anchor="_heading=h.ses1b3fci5lg">
+            <w:r>
+              <w:rPr>
+                <w:rFonts w:ascii="Times New Roman" w:cs="Times New Roman" w:eastAsia="Times New Roman" w:hAnsi="Times New Roman"/>
+                <w:b w:val="0"/>
+                <w:i w:val="0"/>
+                <w:smallCaps w:val="0"/>
+                <w:strike w:val="0"/>
+                <w:color w:val="000000"/>
+                <w:sz w:val="24"/>
+                <w:szCs w:val="24"/>
+                <w:u w:val="none"/>
+                <w:shd w:fill="auto" w:val="clear"/>
+                <w:vertAlign w:val="baseline"/>
+                <w:rtl w:val="0"/>
+              </w:rPr>
+              <w:t xml:space="preserve">5.2.1. Diagrama de Paquetes</w:t>
+              <w:tab/>
+              <w:t xml:space="preserve">34</w:t>
+            </w:r>
+          </w:hyperlink>
+          <w:r>
+            <w:rPr>
+              <w:rtl w:val="0"/>
+            </w:rPr>
+          </w:r>
+        </w:p>
+        <w:p>
+          <w:pPr>
+            <w:widowControl w:val="0"/>
+            <w:tabs>
+              <w:tab w:val="right" w:leader="none" w:pos="12000"/>
+            </w:tabs>
+            <w:spacing w:after="0" w:before="60" w:line="240" w:lineRule="auto"/>
+            <w:ind w:left="720" w:firstLine="0"/>
+            <w:rPr>
+              <w:rFonts w:ascii="Arial" w:cs="Arial" w:eastAsia="Arial" w:hAnsi="Arial"/>
+              <w:b w:val="0"/>
+              <w:i w:val="0"/>
+              <w:smallCaps w:val="0"/>
+              <w:strike w:val="0"/>
+              <w:color w:val="000000"/>
+              <w:sz w:val="22"/>
+              <w:szCs w:val="22"/>
+              <w:u w:val="none"/>
+              <w:shd w:fill="auto" w:val="clear"/>
+              <w:vertAlign w:val="baseline"/>
+            </w:rPr>
+          </w:pPr>
+          <w:hyperlink w:anchor="_heading=h.3x0kaa90hyax">
+            <w:r>
+              <w:rPr>
+                <w:rFonts w:ascii="Times New Roman" w:cs="Times New Roman" w:eastAsia="Times New Roman" w:hAnsi="Times New Roman"/>
+                <w:b w:val="0"/>
+                <w:i w:val="0"/>
+                <w:smallCaps w:val="0"/>
+                <w:strike w:val="0"/>
+                <w:color w:val="000000"/>
+                <w:sz w:val="24"/>
+                <w:szCs w:val="24"/>
+                <w:u w:val="none"/>
+                <w:shd w:fill="auto" w:val="clear"/>
+                <w:vertAlign w:val="baseline"/>
+                <w:rtl w:val="0"/>
+              </w:rPr>
+              <w:t xml:space="preserve">Comentario: Tenemos el diagrama de paquetes del Sistema Web  AMS.</w:t>
+              <w:tab/>
+              <w:t xml:space="preserve">34</w:t>
+            </w:r>
+          </w:hyperlink>
+          <w:r>
+            <w:rPr>
+              <w:rtl w:val="0"/>
+            </w:rPr>
+          </w:r>
+        </w:p>
+        <w:p>
+          <w:pPr>
+            <w:widowControl w:val="0"/>
+            <w:tabs>
+              <w:tab w:val="right" w:leader="none" w:pos="12000"/>
+            </w:tabs>
+            <w:spacing w:after="0" w:before="60" w:line="240" w:lineRule="auto"/>
+            <w:ind w:left="720" w:firstLine="0"/>
+            <w:rPr>
+              <w:rFonts w:ascii="Arial" w:cs="Arial" w:eastAsia="Arial" w:hAnsi="Arial"/>
+              <w:b w:val="0"/>
+              <w:i w:val="0"/>
+              <w:smallCaps w:val="0"/>
+              <w:strike w:val="0"/>
+              <w:color w:val="000000"/>
+              <w:sz w:val="22"/>
+              <w:szCs w:val="22"/>
+              <w:u w:val="none"/>
+              <w:shd w:fill="auto" w:val="clear"/>
+              <w:vertAlign w:val="baseline"/>
+            </w:rPr>
+          </w:pPr>
+          <w:hyperlink w:anchor="_heading=h.rxwb4twjpu7y">
+            <w:r>
+              <w:rPr>
+                <w:rFonts w:ascii="Times New Roman" w:cs="Times New Roman" w:eastAsia="Times New Roman" w:hAnsi="Times New Roman"/>
+                <w:b w:val="0"/>
+                <w:i w:val="0"/>
+                <w:smallCaps w:val="0"/>
+                <w:strike w:val="0"/>
+                <w:color w:val="000000"/>
+                <w:sz w:val="24"/>
+                <w:szCs w:val="24"/>
+                <w:u w:val="none"/>
+                <w:shd w:fill="auto" w:val="clear"/>
+                <w:vertAlign w:val="baseline"/>
+                <w:rtl w:val="0"/>
+              </w:rPr>
+              <w:t xml:space="preserve">Comentario: Tenemos el diagrama de paquetes del Sistema Escritorio AMS.</w:t>
               <w:tab/>
               <w:t xml:space="preserve">35</w:t>
             </w:r>
@@ -3416,25 +3318,27 @@
             <w:tabs>
               <w:tab w:val="right" w:leader="none" w:pos="12000"/>
             </w:tabs>
-            <w:spacing w:after="0" w:before="60" w:line="360" w:lineRule="auto"/>
-            <w:ind w:left="360" w:firstLine="0"/>
+            <w:spacing w:after="0" w:before="60" w:line="240" w:lineRule="auto"/>
+            <w:ind w:left="720" w:firstLine="0"/>
             <w:rPr>
-              <w:rFonts w:ascii="Times New Roman" w:cs="Times New Roman" w:eastAsia="Times New Roman" w:hAnsi="Times New Roman"/>
+              <w:rFonts w:ascii="Arial" w:cs="Arial" w:eastAsia="Arial" w:hAnsi="Arial"/>
+              <w:b w:val="0"/>
               <w:i w:val="0"/>
               <w:smallCaps w:val="0"/>
               <w:strike w:val="0"/>
               <w:color w:val="000000"/>
-              <w:sz w:val="24"/>
-              <w:szCs w:val="24"/>
+              <w:sz w:val="22"/>
+              <w:szCs w:val="22"/>
               <w:u w:val="none"/>
               <w:shd w:fill="auto" w:val="clear"/>
               <w:vertAlign w:val="baseline"/>
             </w:rPr>
           </w:pPr>
-          <w:hyperlink w:anchor="_heading=h.nn3prmijtbxw">
+          <w:hyperlink w:anchor="_heading=h.wjsnnaxqso62">
             <w:r>
               <w:rPr>
                 <w:rFonts w:ascii="Times New Roman" w:cs="Times New Roman" w:eastAsia="Times New Roman" w:hAnsi="Times New Roman"/>
+                <w:b w:val="0"/>
                 <w:i w:val="0"/>
                 <w:smallCaps w:val="0"/>
                 <w:strike w:val="0"/>
@@ -3446,9 +3350,9 @@
                 <w:vertAlign w:val="baseline"/>
                 <w:rtl w:val="0"/>
               </w:rPr>
-              <w:t xml:space="preserve">5.3. Modelo Lógico</w:t>
+              <w:t xml:space="preserve">5.2.2. Diagrama de Casos de Uso</w:t>
               <w:tab/>
-              <w:t xml:space="preserve">47</w:t>
+              <w:t xml:space="preserve">36</w:t>
             </w:r>
           </w:hyperlink>
           <w:r>
@@ -3463,25 +3367,27 @@
             <w:tabs>
               <w:tab w:val="right" w:leader="none" w:pos="12000"/>
             </w:tabs>
-            <w:spacing w:after="0" w:before="60" w:line="360" w:lineRule="auto"/>
+            <w:spacing w:after="0" w:before="60" w:line="240" w:lineRule="auto"/>
             <w:ind w:left="720" w:firstLine="0"/>
             <w:rPr>
-              <w:rFonts w:ascii="Times New Roman" w:cs="Times New Roman" w:eastAsia="Times New Roman" w:hAnsi="Times New Roman"/>
+              <w:rFonts w:ascii="Arial" w:cs="Arial" w:eastAsia="Arial" w:hAnsi="Arial"/>
+              <w:b w:val="0"/>
               <w:i w:val="0"/>
               <w:smallCaps w:val="0"/>
               <w:strike w:val="0"/>
               <w:color w:val="000000"/>
-              <w:sz w:val="24"/>
-              <w:szCs w:val="24"/>
+              <w:sz w:val="22"/>
+              <w:szCs w:val="22"/>
               <w:u w:val="none"/>
               <w:shd w:fill="auto" w:val="clear"/>
               <w:vertAlign w:val="baseline"/>
             </w:rPr>
           </w:pPr>
-          <w:hyperlink w:anchor="_heading=h.e7cwuedsq20z">
+          <w:hyperlink w:anchor="_heading=h.i6c4ql3uhzdu">
             <w:r>
               <w:rPr>
                 <w:rFonts w:ascii="Times New Roman" w:cs="Times New Roman" w:eastAsia="Times New Roman" w:hAnsi="Times New Roman"/>
+                <w:b w:val="0"/>
                 <w:i w:val="0"/>
                 <w:smallCaps w:val="0"/>
                 <w:strike w:val="0"/>
@@ -3493,9 +3399,9 @@
                 <w:vertAlign w:val="baseline"/>
                 <w:rtl w:val="0"/>
               </w:rPr>
-              <w:t xml:space="preserve">5.3.1. Analisis de Objetos</w:t>
+              <w:t xml:space="preserve">Comentario: Tenemos el diagrama de Casos de Uso del Sistema Escritorio AMS.</w:t>
               <w:tab/>
-              <w:t xml:space="preserve">47</w:t>
+              <w:t xml:space="preserve">36</w:t>
             </w:r>
           </w:hyperlink>
           <w:r>
@@ -3510,25 +3416,27 @@
             <w:tabs>
               <w:tab w:val="right" w:leader="none" w:pos="12000"/>
             </w:tabs>
-            <w:spacing w:after="0" w:before="60" w:line="360" w:lineRule="auto"/>
+            <w:spacing w:after="0" w:before="60" w:line="240" w:lineRule="auto"/>
             <w:ind w:left="720" w:firstLine="0"/>
             <w:rPr>
-              <w:rFonts w:ascii="Times New Roman" w:cs="Times New Roman" w:eastAsia="Times New Roman" w:hAnsi="Times New Roman"/>
+              <w:rFonts w:ascii="Arial" w:cs="Arial" w:eastAsia="Arial" w:hAnsi="Arial"/>
+              <w:b w:val="0"/>
               <w:i w:val="0"/>
               <w:smallCaps w:val="0"/>
               <w:strike w:val="0"/>
               <w:color w:val="000000"/>
-              <w:sz w:val="24"/>
-              <w:szCs w:val="24"/>
+              <w:sz w:val="22"/>
+              <w:szCs w:val="22"/>
               <w:u w:val="none"/>
               <w:shd w:fill="auto" w:val="clear"/>
               <w:vertAlign w:val="baseline"/>
             </w:rPr>
           </w:pPr>
-          <w:hyperlink w:anchor="_heading=h.kklcr44g4lq2">
+          <w:hyperlink w:anchor="_heading=h.9nciw2aa5n0x">
             <w:r>
               <w:rPr>
                 <w:rFonts w:ascii="Times New Roman" w:cs="Times New Roman" w:eastAsia="Times New Roman" w:hAnsi="Times New Roman"/>
+                <w:b w:val="0"/>
                 <w:i w:val="0"/>
                 <w:smallCaps w:val="0"/>
                 <w:strike w:val="0"/>
@@ -3540,7 +3448,56 @@
                 <w:vertAlign w:val="baseline"/>
                 <w:rtl w:val="0"/>
               </w:rPr>
-              <w:t xml:space="preserve">5.3.2. Diagrama de Secuencia</w:t>
+              <w:t xml:space="preserve">5.2.3. Escenarios de Caso de Uso (Narrativa)</w:t>
+              <w:tab/>
+              <w:t xml:space="preserve">38</w:t>
+            </w:r>
+          </w:hyperlink>
+          <w:r>
+            <w:rPr>
+              <w:rtl w:val="0"/>
+            </w:rPr>
+          </w:r>
+        </w:p>
+        <w:p>
+          <w:pPr>
+            <w:widowControl w:val="0"/>
+            <w:tabs>
+              <w:tab w:val="right" w:leader="none" w:pos="12000"/>
+            </w:tabs>
+            <w:spacing w:after="0" w:before="60" w:line="240" w:lineRule="auto"/>
+            <w:ind w:left="360" w:firstLine="0"/>
+            <w:rPr>
+              <w:rFonts w:ascii="Arial" w:cs="Arial" w:eastAsia="Arial" w:hAnsi="Arial"/>
+              <w:b w:val="0"/>
+              <w:i w:val="0"/>
+              <w:smallCaps w:val="0"/>
+              <w:strike w:val="0"/>
+              <w:color w:val="000000"/>
+              <w:sz w:val="22"/>
+              <w:szCs w:val="22"/>
+              <w:u w:val="none"/>
+              <w:shd w:fill="auto" w:val="clear"/>
+              <w:vertAlign w:val="baseline"/>
+            </w:rPr>
+          </w:pPr>
+          <w:hyperlink w:anchor="_heading=h.nn3prmijtbxw">
+            <w:r>
+              <w:rPr>
+                <w:rFonts w:ascii="Times New Roman" w:cs="Times New Roman" w:eastAsia="Times New Roman" w:hAnsi="Times New Roman"/>
+                <w:b w:val="0"/>
+                <w:i w:val="0"/>
+                <w:smallCaps w:val="0"/>
+                <w:strike w:val="0"/>
+                <w:color w:val="000000"/>
+                <w:sz w:val="24"/>
+                <w:szCs w:val="24"/>
+                <w:u w:val="none"/>
+                <w:shd w:fill="auto" w:val="clear"/>
+                <w:vertAlign w:val="baseline"/>
+                <w:rtl w:val="0"/>
+              </w:rPr>
+              <w:t xml:space="preserve">5.3. Modelo Lógico</w:t>
               <w:tab/>
               <w:t xml:space="preserve">49</w:t>
             </w:r>
@@ -3557,25 +3514,27 @@
             <w:tabs>
               <w:tab w:val="right" w:leader="none" w:pos="12000"/>
             </w:tabs>
-            <w:spacing w:after="0" w:before="60" w:line="360" w:lineRule="auto"/>
+            <w:spacing w:after="0" w:before="60" w:line="240" w:lineRule="auto"/>
             <w:ind w:left="720" w:firstLine="0"/>
             <w:rPr>
-              <w:rFonts w:ascii="Times New Roman" w:cs="Times New Roman" w:eastAsia="Times New Roman" w:hAnsi="Times New Roman"/>
+              <w:rFonts w:ascii="Arial" w:cs="Arial" w:eastAsia="Arial" w:hAnsi="Arial"/>
+              <w:b w:val="0"/>
               <w:i w:val="0"/>
               <w:smallCaps w:val="0"/>
               <w:strike w:val="0"/>
               <w:color w:val="000000"/>
-              <w:sz w:val="24"/>
-              <w:szCs w:val="24"/>
+              <w:sz w:val="22"/>
+              <w:szCs w:val="22"/>
               <w:u w:val="none"/>
               <w:shd w:fill="auto" w:val="clear"/>
               <w:vertAlign w:val="baseline"/>
             </w:rPr>
           </w:pPr>
-          <w:hyperlink w:anchor="_heading=h.cosq6z5a9ivf">
+          <w:hyperlink w:anchor="_heading=h.e7cwuedsq20z">
             <w:r>
               <w:rPr>
                 <w:rFonts w:ascii="Times New Roman" w:cs="Times New Roman" w:eastAsia="Times New Roman" w:hAnsi="Times New Roman"/>
+                <w:b w:val="0"/>
                 <w:i w:val="0"/>
                 <w:smallCaps w:val="0"/>
                 <w:strike w:val="0"/>
@@ -3587,9 +3546,9 @@
                 <w:vertAlign w:val="baseline"/>
                 <w:rtl w:val="0"/>
               </w:rPr>
-              <w:t xml:space="preserve">5.3.3. Diagrama de Clases</w:t>
+              <w:t xml:space="preserve">5.3.1. Analisis de Objetos</w:t>
               <w:tab/>
-              <w:t xml:space="preserve">53</w:t>
+              <w:t xml:space="preserve">49</w:t>
             </w:r>
           </w:hyperlink>
           <w:r>
@@ -3604,24 +3563,27 @@
             <w:tabs>
               <w:tab w:val="right" w:leader="none" w:pos="12000"/>
             </w:tabs>
-            <w:spacing w:after="0" w:before="60" w:line="360" w:lineRule="auto"/>
+            <w:spacing w:after="0" w:before="60" w:line="240" w:lineRule="auto"/>
+            <w:ind w:left="720" w:firstLine="0"/>
             <w:rPr>
-              <w:rFonts w:ascii="Times New Roman" w:cs="Times New Roman" w:eastAsia="Times New Roman" w:hAnsi="Times New Roman"/>
+              <w:rFonts w:ascii="Arial" w:cs="Arial" w:eastAsia="Arial" w:hAnsi="Arial"/>
+              <w:b w:val="0"/>
               <w:i w:val="0"/>
               <w:smallCaps w:val="0"/>
               <w:strike w:val="0"/>
               <w:color w:val="000000"/>
-              <w:sz w:val="24"/>
-              <w:szCs w:val="24"/>
+              <w:sz w:val="22"/>
+              <w:szCs w:val="22"/>
               <w:u w:val="none"/>
               <w:shd w:fill="auto" w:val="clear"/>
               <w:vertAlign w:val="baseline"/>
             </w:rPr>
           </w:pPr>
-          <w:hyperlink w:anchor="_heading=h.dywxh6tz9eqh">
+          <w:hyperlink w:anchor="_heading=h.kklcr44g4lq2">
             <w:r>
               <w:rPr>
                 <w:rFonts w:ascii="Times New Roman" w:cs="Times New Roman" w:eastAsia="Times New Roman" w:hAnsi="Times New Roman"/>
+                <w:b w:val="0"/>
                 <w:i w:val="0"/>
                 <w:smallCaps w:val="0"/>
                 <w:strike w:val="0"/>
@@ -3633,9 +3595,9 @@
                 <w:vertAlign w:val="baseline"/>
                 <w:rtl w:val="0"/>
               </w:rPr>
-              <w:t xml:space="preserve">CONCLUSIÓN</w:t>
+              <w:t xml:space="preserve">5.3.2. Diagrama de Secuencia</w:t>
               <w:tab/>
-              <w:t xml:space="preserve">56</w:t>
+              <w:t xml:space="preserve">51</w:t>
             </w:r>
           </w:hyperlink>
           <w:r>
@@ -3650,24 +3612,27 @@
             <w:tabs>
               <w:tab w:val="right" w:leader="none" w:pos="12000"/>
             </w:tabs>
-            <w:spacing w:after="0" w:before="60" w:line="360" w:lineRule="auto"/>
+            <w:spacing w:after="0" w:before="60" w:line="240" w:lineRule="auto"/>
+            <w:ind w:left="720" w:firstLine="0"/>
             <w:rPr>
-              <w:rFonts w:ascii="Times New Roman" w:cs="Times New Roman" w:eastAsia="Times New Roman" w:hAnsi="Times New Roman"/>
+              <w:rFonts w:ascii="Arial" w:cs="Arial" w:eastAsia="Arial" w:hAnsi="Arial"/>
+              <w:b w:val="0"/>
               <w:i w:val="0"/>
               <w:smallCaps w:val="0"/>
               <w:strike w:val="0"/>
               <w:color w:val="000000"/>
-              <w:sz w:val="24"/>
-              <w:szCs w:val="24"/>
+              <w:sz w:val="22"/>
+              <w:szCs w:val="22"/>
               <w:u w:val="none"/>
               <w:shd w:fill="auto" w:val="clear"/>
               <w:vertAlign w:val="baseline"/>
             </w:rPr>
           </w:pPr>
-          <w:hyperlink w:anchor="_heading=h.cgfxgb2lacqc">
+          <w:hyperlink w:anchor="_heading=h.cosq6z5a9ivf">
             <w:r>
               <w:rPr>
                 <w:rFonts w:ascii="Times New Roman" w:cs="Times New Roman" w:eastAsia="Times New Roman" w:hAnsi="Times New Roman"/>
+                <w:b w:val="0"/>
                 <w:i w:val="0"/>
                 <w:smallCaps w:val="0"/>
                 <w:strike w:val="0"/>
@@ -3679,9 +3644,9 @@
                 <w:vertAlign w:val="baseline"/>
                 <w:rtl w:val="0"/>
               </w:rPr>
-              <w:t xml:space="preserve">RECOMENDACIONES</w:t>
+              <w:t xml:space="preserve">5.3.3. Diagrama de Clases</w:t>
               <w:tab/>
-              <w:t xml:space="preserve">57</w:t>
+              <w:t xml:space="preserve">55</w:t>
             </w:r>
           </w:hyperlink>
           <w:r>
@@ -3857,8 +3822,8 @@
           <w:vertAlign w:val="baseline"/>
         </w:rPr>
       </w:pPr>
-      <w:bookmarkStart w:colFirst="0" w:colLast="0" w:name="_heading=h.3fha4zopoq47" w:id="1"/>
-      <w:bookmarkEnd w:id="1"/>
+      <w:bookmarkStart w:colFirst="0" w:colLast="0" w:name="_heading=h.3fha4zopoq47" w:id="0"/>
+      <w:bookmarkEnd w:id="0"/>
       <w:r>
         <w:rPr>
           <w:rFonts w:ascii="Arial" w:cs="Arial" w:eastAsia="Arial" w:hAnsi="Arial"/>
@@ -3895,53 +3860,28 @@
     </w:p>
     <w:p>
       <w:pPr>
+        <w:pStyle w:val="Heading1"/>
         <w:keepNext w:val="1"/>
         <w:keepLines w:val="1"/>
-        <w:pageBreakBefore w:val="0"/>
-        <w:widowControl w:val="1"/>
         <w:numPr>
           <w:ilvl w:val="0"/>
           <w:numId w:val="23"/>
         </w:numPr>
-        <w:pBdr>
-          <w:top w:space="0" w:sz="0" w:val="nil"/>
-          <w:left w:space="0" w:sz="0" w:val="nil"/>
-          <w:bottom w:space="0" w:sz="0" w:val="nil"/>
-          <w:right w:space="0" w:sz="0" w:val="nil"/>
-          <w:between w:space="0" w:sz="0" w:val="nil"/>
-        </w:pBdr>
-        <w:shd w:fill="auto" w:val="clear"/>
-        <w:spacing w:after="0" w:before="360" w:line="259" w:lineRule="auto"/>
-        <w:ind w:left="360" w:right="0" w:hanging="360"/>
+        <w:spacing w:after="0" w:before="360" w:lineRule="auto"/>
+        <w:ind w:left="360"/>
         <w:jc w:val="both"/>
         <w:rPr>
           <w:rFonts w:ascii="Times New Roman" w:cs="Times New Roman" w:eastAsia="Times New Roman" w:hAnsi="Times New Roman"/>
           <w:b w:val="1"/>
-          <w:i w:val="0"/>
-          <w:smallCaps w:val="0"/>
-          <w:strike w:val="0"/>
-          <w:color w:val="000000"/>
-          <w:sz w:val="28"/>
-          <w:szCs w:val="28"/>
-          <w:u w:val="none"/>
-          <w:shd w:fill="auto" w:val="clear"/>
-          <w:vertAlign w:val="baseline"/>
-        </w:rPr>
-      </w:pPr>
-      <w:bookmarkStart w:colFirst="0" w:colLast="0" w:name="_heading=h.1fob9te" w:id="2"/>
-      <w:bookmarkEnd w:id="2"/>
+        </w:rPr>
+      </w:pPr>
+      <w:bookmarkStart w:colFirst="0" w:colLast="0" w:name="_heading=h.1fob9te" w:id="1"/>
+      <w:bookmarkEnd w:id="1"/>
       <w:r>
         <w:rPr>
           <w:rFonts w:ascii="Times New Roman" w:cs="Times New Roman" w:eastAsia="Times New Roman" w:hAnsi="Times New Roman"/>
           <w:b w:val="1"/>
-          <w:i w:val="0"/>
-          <w:smallCaps w:val="0"/>
-          <w:strike w:val="0"/>
           <w:color w:val="000000"/>
-          <w:sz w:val="28"/>
-          <w:szCs w:val="28"/>
-          <w:u w:val="none"/>
-          <w:shd w:fill="auto" w:val="clear"/>
           <w:vertAlign w:val="baseline"/>
           <w:rtl w:val="0"/>
         </w:rPr>
@@ -3965,8 +3905,8 @@
           <w:szCs w:val="24"/>
         </w:rPr>
       </w:pPr>
-      <w:bookmarkStart w:colFirst="0" w:colLast="0" w:name="_heading=h.3znysh7" w:id="3"/>
-      <w:bookmarkEnd w:id="3"/>
+      <w:bookmarkStart w:colFirst="0" w:colLast="0" w:name="_heading=h.3znysh7" w:id="2"/>
+      <w:bookmarkEnd w:id="2"/>
       <w:r>
         <w:rPr>
           <w:rFonts w:ascii="Times New Roman" w:cs="Times New Roman" w:eastAsia="Times New Roman" w:hAnsi="Times New Roman"/>
@@ -4030,8 +3970,8 @@
           <w:szCs w:val="24"/>
         </w:rPr>
       </w:pPr>
-      <w:bookmarkStart w:colFirst="0" w:colLast="0" w:name="_heading=h.2et92p0" w:id="4"/>
-      <w:bookmarkEnd w:id="4"/>
+      <w:bookmarkStart w:colFirst="0" w:colLast="0" w:name="_heading=h.2et92p0" w:id="3"/>
+      <w:bookmarkEnd w:id="3"/>
       <w:r>
         <w:rPr>
           <w:rFonts w:ascii="Times New Roman" w:cs="Times New Roman" w:eastAsia="Times New Roman" w:hAnsi="Times New Roman"/>
@@ -4096,8 +4036,8 @@
           <w:szCs w:val="24"/>
         </w:rPr>
       </w:pPr>
-      <w:bookmarkStart w:colFirst="0" w:colLast="0" w:name="_heading=h.tyjcwt" w:id="5"/>
-      <w:bookmarkEnd w:id="5"/>
+      <w:bookmarkStart w:colFirst="0" w:colLast="0" w:name="_heading=h.tyjcwt" w:id="4"/>
+      <w:bookmarkEnd w:id="4"/>
       <w:r>
         <w:rPr>
           <w:rFonts w:ascii="Times New Roman" w:cs="Times New Roman" w:eastAsia="Times New Roman" w:hAnsi="Times New Roman"/>
@@ -4160,7 +4100,83 @@
           <w:szCs w:val="24"/>
         </w:rPr>
       </w:pPr>
-      <w:bookmarkStart w:colFirst="0" w:colLast="0" w:name="_heading=h.3dy6vkm" w:id="6"/>
+      <w:bookmarkStart w:colFirst="0" w:colLast="0" w:name="_heading=h.3dy6vkm" w:id="5"/>
+      <w:bookmarkEnd w:id="5"/>
+      <w:r>
+        <w:rPr>
+          <w:rtl w:val="0"/>
+        </w:rPr>
+        <w:t xml:space="preserve">Reseña histórica</w:t>
+      </w:r>
+    </w:p>
+    <w:p>
+      <w:pPr>
+        <w:spacing w:after="240" w:before="240" w:line="360" w:lineRule="auto"/>
+        <w:ind w:left="720" w:firstLine="720"/>
+        <w:jc w:val="both"/>
+        <w:rPr>
+          <w:rFonts w:ascii="Times New Roman" w:cs="Times New Roman" w:eastAsia="Times New Roman" w:hAnsi="Times New Roman"/>
+          <w:sz w:val="24"/>
+          <w:szCs w:val="24"/>
+        </w:rPr>
+      </w:pPr>
+      <w:r>
+        <w:rPr>
+          <w:rFonts w:ascii="Times New Roman" w:cs="Times New Roman" w:eastAsia="Times New Roman" w:hAnsi="Times New Roman"/>
+          <w:sz w:val="24"/>
+          <w:szCs w:val="24"/>
+          <w:rtl w:val="0"/>
+        </w:rPr>
+        <w:t xml:space="preserve">La Universidad Privada de Tacna (UPT) fue fundada mediante Resolución Nº 147-92-CONAFU el 3 de julio de 1992. Desde sus inicios, ha tenido como misión contribuir con el desarrollo de la región y del país, promoviendo la formación académica, científica y profesional de sus estudiantes.</w:t>
+      </w:r>
+    </w:p>
+    <w:p>
+      <w:pPr>
+        <w:spacing w:after="240" w:before="240" w:line="360" w:lineRule="auto"/>
+        <w:ind w:left="720" w:firstLine="0"/>
+        <w:jc w:val="both"/>
+        <w:rPr>
+          <w:rFonts w:ascii="Times New Roman" w:cs="Times New Roman" w:eastAsia="Times New Roman" w:hAnsi="Times New Roman"/>
+          <w:sz w:val="24"/>
+          <w:szCs w:val="24"/>
+        </w:rPr>
+      </w:pPr>
+      <w:r>
+        <w:rPr>
+          <w:rFonts w:ascii="Times New Roman" w:cs="Times New Roman" w:eastAsia="Times New Roman" w:hAnsi="Times New Roman"/>
+          <w:sz w:val="24"/>
+          <w:szCs w:val="24"/>
+          <w:rtl w:val="0"/>
+        </w:rPr>
+        <w:t xml:space="preserve">En sus más de 30 años de funcionamiento, la UPT ha logrado posicionarse como una de las principales universidades del sur del Perú, destacando por su compromiso con la calidad educativa, la investigación, la responsabilidad social y la vinculación con el entorno.</w:t>
+      </w:r>
+    </w:p>
+    <w:p>
+      <w:pPr>
+        <w:spacing w:after="240" w:before="240" w:line="360" w:lineRule="auto"/>
+        <w:ind w:left="720" w:firstLine="0"/>
+        <w:jc w:val="both"/>
+        <w:rPr>
+          <w:rFonts w:ascii="Times New Roman" w:cs="Times New Roman" w:eastAsia="Times New Roman" w:hAnsi="Times New Roman"/>
+          <w:sz w:val="24"/>
+          <w:szCs w:val="24"/>
+        </w:rPr>
+      </w:pPr>
+      <w:r>
+        <w:rPr>
+          <w:rtl w:val="0"/>
+        </w:rPr>
+      </w:r>
+    </w:p>
+    <w:p>
+      <w:pPr>
+        <w:pStyle w:val="Heading2"/>
+        <w:numPr>
+          <w:ilvl w:val="1"/>
+          <w:numId w:val="23"/>
+        </w:numPr>
+      </w:pPr>
+      <w:bookmarkStart w:colFirst="0" w:colLast="0" w:name="_heading=h.3p93sgt8k71m" w:id="6"/>
       <w:bookmarkEnd w:id="6"/>
       <w:r>
         <w:rPr>
@@ -4217,12 +4233,12 @@
             <wp:extent cx="5400675" cy="2225742"/>
             <wp:effectExtent b="0" l="0" r="0" t="0"/>
             <wp:wrapTopAndBottom distB="114300" distT="114300"/>
-            <wp:docPr id="114" name="image18.png"/>
+            <wp:docPr id="114" name="image19.png"/>
             <a:graphic>
               <a:graphicData uri="http://schemas.openxmlformats.org/drawingml/2006/picture">
                 <pic:pic>
                   <pic:nvPicPr>
-                    <pic:cNvPr id="0" name="image18.png"/>
+                    <pic:cNvPr id="0" name="image19.png"/>
                     <pic:cNvPicPr preferRelativeResize="0"/>
                   </pic:nvPicPr>
                   <pic:blipFill>
@@ -4288,53 +4304,26 @@
     </w:p>
     <w:p>
       <w:pPr>
+        <w:pStyle w:val="Heading1"/>
         <w:keepNext w:val="1"/>
         <w:keepLines w:val="1"/>
-        <w:pageBreakBefore w:val="0"/>
-        <w:widowControl w:val="1"/>
         <w:numPr>
           <w:ilvl w:val="0"/>
           <w:numId w:val="23"/>
         </w:numPr>
-        <w:pBdr>
-          <w:top w:space="0" w:sz="0" w:val="nil"/>
-          <w:left w:space="0" w:sz="0" w:val="nil"/>
-          <w:bottom w:space="0" w:sz="0" w:val="nil"/>
-          <w:right w:space="0" w:sz="0" w:val="nil"/>
-          <w:between w:space="0" w:sz="0" w:val="nil"/>
-        </w:pBdr>
-        <w:shd w:fill="auto" w:val="clear"/>
         <w:spacing w:after="0" w:before="360" w:line="360" w:lineRule="auto"/>
-        <w:ind w:left="360" w:right="0" w:hanging="360"/>
+        <w:ind w:left="360"/>
         <w:jc w:val="both"/>
         <w:rPr>
-          <w:rFonts w:ascii="Times New Roman" w:cs="Times New Roman" w:eastAsia="Times New Roman" w:hAnsi="Times New Roman"/>
           <w:b w:val="1"/>
-          <w:i w:val="0"/>
-          <w:smallCaps w:val="0"/>
-          <w:strike w:val="0"/>
-          <w:color w:val="000000"/>
-          <w:sz w:val="28"/>
-          <w:szCs w:val="28"/>
-          <w:u w:val="none"/>
-          <w:shd w:fill="auto" w:val="clear"/>
-          <w:vertAlign w:val="baseline"/>
         </w:rPr>
       </w:pPr>
       <w:bookmarkStart w:colFirst="0" w:colLast="0" w:name="_heading=h.cfdbh0ikj4py" w:id="7"/>
       <w:bookmarkEnd w:id="7"/>
       <w:r>
         <w:rPr>
-          <w:rFonts w:ascii="Times New Roman" w:cs="Times New Roman" w:eastAsia="Times New Roman" w:hAnsi="Times New Roman"/>
           <w:b w:val="1"/>
-          <w:i w:val="0"/>
-          <w:smallCaps w:val="0"/>
-          <w:strike w:val="0"/>
           <w:color w:val="000000"/>
-          <w:sz w:val="28"/>
-          <w:szCs w:val="28"/>
-          <w:u w:val="none"/>
-          <w:shd w:fill="auto" w:val="clear"/>
           <w:vertAlign w:val="baseline"/>
           <w:rtl w:val="0"/>
         </w:rPr>
@@ -8743,58 +8732,44 @@
     </w:p>
     <w:p>
       <w:pPr>
+        <w:pStyle w:val="Heading1"/>
         <w:keepNext w:val="1"/>
         <w:keepLines w:val="1"/>
-        <w:pageBreakBefore w:val="0"/>
-        <w:widowControl w:val="1"/>
         <w:numPr>
           <w:ilvl w:val="0"/>
           <w:numId w:val="23"/>
         </w:numPr>
-        <w:pBdr>
-          <w:top w:space="0" w:sz="0" w:val="nil"/>
-          <w:left w:space="0" w:sz="0" w:val="nil"/>
-          <w:bottom w:space="0" w:sz="0" w:val="nil"/>
-          <w:right w:space="0" w:sz="0" w:val="nil"/>
-          <w:between w:space="0" w:sz="0" w:val="nil"/>
-        </w:pBdr>
-        <w:shd w:fill="auto" w:val="clear"/>
         <w:spacing w:after="0" w:before="360" w:line="360" w:lineRule="auto"/>
-        <w:ind w:left="360" w:right="0" w:hanging="360"/>
+        <w:ind w:left="360"/>
         <w:jc w:val="both"/>
+        <w:rPr/>
+      </w:pPr>
+      <w:bookmarkStart w:colFirst="0" w:colLast="0" w:name="_heading=h.nbeyj5kuxvzq" w:id="23"/>
+      <w:bookmarkEnd w:id="23"/>
+      <w:r>
         <w:rPr>
           <w:rFonts w:ascii="Times New Roman" w:cs="Times New Roman" w:eastAsia="Times New Roman" w:hAnsi="Times New Roman"/>
           <w:b w:val="1"/>
-          <w:i w:val="0"/>
-          <w:smallCaps w:val="0"/>
-          <w:strike w:val="0"/>
           <w:color w:val="000000"/>
-          <w:sz w:val="28"/>
-          <w:szCs w:val="28"/>
-          <w:u w:val="none"/>
-          <w:shd w:fill="auto" w:val="clear"/>
           <w:vertAlign w:val="baseline"/>
-        </w:rPr>
-      </w:pPr>
-      <w:bookmarkStart w:colFirst="0" w:colLast="0" w:name="_heading=h.nbeyj5kuxvzq" w:id="23"/>
-      <w:bookmarkEnd w:id="23"/>
+          <w:rtl w:val="0"/>
+        </w:rPr>
+        <w:t xml:space="preserve">Análisis de Procesos</w:t>
+      </w:r>
       <w:r>
         <w:rPr>
           <w:rFonts w:ascii="Times New Roman" w:cs="Times New Roman" w:eastAsia="Times New Roman" w:hAnsi="Times New Roman"/>
-          <w:b w:val="1"/>
-          <w:i w:val="0"/>
-          <w:smallCaps w:val="0"/>
-          <w:strike w:val="0"/>
           <w:color w:val="000000"/>
-          <w:sz w:val="28"/>
-          <w:szCs w:val="28"/>
-          <w:u w:val="none"/>
-          <w:shd w:fill="auto" w:val="clear"/>
           <w:vertAlign w:val="baseline"/>
           <w:rtl w:val="0"/>
         </w:rPr>
-        <w:t xml:space="preserve">Análisis de Procesos</w:t>
         <w:tab/>
+      </w:r>
+      <w:r>
+        <w:rPr>
+          <w:vertAlign w:val="baseline"/>
+          <w:rtl w:val="0"/>
+        </w:rPr>
         <w:br w:type="textWrapping"/>
       </w:r>
     </w:p>
@@ -8850,12 +8825,12 @@
             <wp:extent cx="5400675" cy="2036987"/>
             <wp:effectExtent b="0" l="0" r="0" t="0"/>
             <wp:wrapTopAndBottom distB="114300" distT="114300"/>
-            <wp:docPr id="113" name="image2.png"/>
+            <wp:docPr id="113" name="image17.png"/>
             <a:graphic>
               <a:graphicData uri="http://schemas.openxmlformats.org/drawingml/2006/picture">
                 <pic:pic>
                   <pic:nvPicPr>
-                    <pic:cNvPr id="0" name="image2.png"/>
+                    <pic:cNvPr id="0" name="image17.png"/>
                     <pic:cNvPicPr preferRelativeResize="0"/>
                   </pic:nvPicPr>
                   <pic:blipFill>
@@ -8972,12 +8947,12 @@
             <wp:extent cx="6302785" cy="7905862"/>
             <wp:effectExtent b="0" l="0" r="0" t="0"/>
             <wp:wrapTopAndBottom distB="114300" distT="114300"/>
-            <wp:docPr id="108" name="image8.png"/>
+            <wp:docPr id="108" name="image16.png"/>
             <a:graphic>
               <a:graphicData uri="http://schemas.openxmlformats.org/drawingml/2006/picture">
                 <pic:pic>
                   <pic:nvPicPr>
-                    <pic:cNvPr id="0" name="image8.png"/>
+                    <pic:cNvPr id="0" name="image16.png"/>
                     <pic:cNvPicPr preferRelativeResize="0"/>
                   </pic:nvPicPr>
                   <pic:blipFill>
@@ -9029,12 +9004,12 @@
             <wp:extent cx="4889649" cy="8839312"/>
             <wp:effectExtent b="0" l="0" r="0" t="0"/>
             <wp:wrapTopAndBottom distB="114300" distT="114300"/>
-            <wp:docPr id="107" name="image4.png"/>
+            <wp:docPr id="107" name="image15.png"/>
             <a:graphic>
               <a:graphicData uri="http://schemas.openxmlformats.org/drawingml/2006/picture">
                 <pic:pic>
                   <pic:nvPicPr>
-                    <pic:cNvPr id="0" name="image4.png"/>
+                    <pic:cNvPr id="0" name="image15.png"/>
                     <pic:cNvPicPr preferRelativeResize="0"/>
                   </pic:nvPicPr>
                   <pic:blipFill>
@@ -9070,57 +9045,35 @@
     </w:p>
     <w:p>
       <w:pPr>
+        <w:pStyle w:val="Heading1"/>
         <w:keepNext w:val="1"/>
         <w:keepLines w:val="1"/>
-        <w:pageBreakBefore w:val="0"/>
-        <w:widowControl w:val="1"/>
         <w:numPr>
           <w:ilvl w:val="0"/>
           <w:numId w:val="23"/>
         </w:numPr>
-        <w:pBdr>
-          <w:top w:space="0" w:sz="0" w:val="nil"/>
-          <w:left w:space="0" w:sz="0" w:val="nil"/>
-          <w:bottom w:space="0" w:sz="0" w:val="nil"/>
-          <w:right w:space="0" w:sz="0" w:val="nil"/>
-          <w:between w:space="0" w:sz="0" w:val="nil"/>
-        </w:pBdr>
-        <w:shd w:fill="auto" w:val="clear"/>
         <w:spacing w:after="0" w:before="360" w:line="360" w:lineRule="auto"/>
-        <w:ind w:left="360" w:right="0" w:hanging="360"/>
+        <w:ind w:left="360"/>
         <w:jc w:val="both"/>
+        <w:rPr/>
+      </w:pPr>
+      <w:bookmarkStart w:colFirst="0" w:colLast="0" w:name="_heading=h.u0uokb3cdnz8" w:id="27"/>
+      <w:bookmarkEnd w:id="27"/>
+      <w:r>
         <w:rPr>
           <w:rFonts w:ascii="Times New Roman" w:cs="Times New Roman" w:eastAsia="Times New Roman" w:hAnsi="Times New Roman"/>
           <w:b w:val="1"/>
-          <w:i w:val="0"/>
-          <w:smallCaps w:val="0"/>
-          <w:strike w:val="0"/>
           <w:color w:val="000000"/>
-          <w:sz w:val="28"/>
-          <w:szCs w:val="28"/>
-          <w:u w:val="none"/>
-          <w:shd w:fill="auto" w:val="clear"/>
           <w:vertAlign w:val="baseline"/>
-        </w:rPr>
-      </w:pPr>
-      <w:bookmarkStart w:colFirst="0" w:colLast="0" w:name="_heading=h.u0uokb3cdnz8" w:id="27"/>
-      <w:bookmarkEnd w:id="27"/>
-      <w:r>
-        <w:rPr>
-          <w:rFonts w:ascii="Times New Roman" w:cs="Times New Roman" w:eastAsia="Times New Roman" w:hAnsi="Times New Roman"/>
-          <w:b w:val="1"/>
-          <w:i w:val="0"/>
-          <w:smallCaps w:val="0"/>
-          <w:strike w:val="0"/>
-          <w:color w:val="000000"/>
-          <w:sz w:val="28"/>
-          <w:szCs w:val="28"/>
-          <w:u w:val="none"/>
-          <w:shd w:fill="auto" w:val="clear"/>
+          <w:rtl w:val="0"/>
+        </w:rPr>
+        <w:t xml:space="preserve">Especificación de Requerimientos de Software</w:t>
+      </w:r>
+      <w:r>
+        <w:rPr>
           <w:vertAlign w:val="baseline"/>
           <w:rtl w:val="0"/>
         </w:rPr>
-        <w:t xml:space="preserve">Especificación de Requerimientos de Software</w:t>
         <w:br w:type="textWrapping"/>
         <w:tab/>
       </w:r>
@@ -19382,57 +19335,35 @@
     </w:p>
     <w:p>
       <w:pPr>
+        <w:pStyle w:val="Heading1"/>
         <w:keepNext w:val="1"/>
         <w:keepLines w:val="1"/>
-        <w:pageBreakBefore w:val="0"/>
-        <w:widowControl w:val="1"/>
         <w:numPr>
           <w:ilvl w:val="0"/>
           <w:numId w:val="23"/>
         </w:numPr>
-        <w:pBdr>
-          <w:top w:space="0" w:sz="0" w:val="nil"/>
-          <w:left w:space="0" w:sz="0" w:val="nil"/>
-          <w:bottom w:space="0" w:sz="0" w:val="nil"/>
-          <w:right w:space="0" w:sz="0" w:val="nil"/>
-          <w:between w:space="0" w:sz="0" w:val="nil"/>
-        </w:pBdr>
-        <w:shd w:fill="auto" w:val="clear"/>
         <w:spacing w:after="0" w:before="360" w:line="360" w:lineRule="auto"/>
-        <w:ind w:left="360" w:right="0" w:hanging="360"/>
+        <w:ind w:left="360"/>
         <w:jc w:val="both"/>
+        <w:rPr/>
+      </w:pPr>
+      <w:bookmarkStart w:colFirst="0" w:colLast="0" w:name="_heading=h.expxnqnpnwvw" w:id="37"/>
+      <w:bookmarkEnd w:id="37"/>
+      <w:r>
         <w:rPr>
           <w:rFonts w:ascii="Times New Roman" w:cs="Times New Roman" w:eastAsia="Times New Roman" w:hAnsi="Times New Roman"/>
           <w:b w:val="1"/>
-          <w:i w:val="0"/>
-          <w:smallCaps w:val="0"/>
-          <w:strike w:val="0"/>
           <w:color w:val="000000"/>
-          <w:sz w:val="28"/>
-          <w:szCs w:val="28"/>
-          <w:u w:val="none"/>
-          <w:shd w:fill="auto" w:val="clear"/>
           <w:vertAlign w:val="baseline"/>
-        </w:rPr>
-      </w:pPr>
-      <w:bookmarkStart w:colFirst="0" w:colLast="0" w:name="_heading=h.expxnqnpnwvw" w:id="37"/>
-      <w:bookmarkEnd w:id="37"/>
-      <w:r>
-        <w:rPr>
-          <w:rFonts w:ascii="Times New Roman" w:cs="Times New Roman" w:eastAsia="Times New Roman" w:hAnsi="Times New Roman"/>
-          <w:b w:val="1"/>
-          <w:i w:val="0"/>
-          <w:smallCaps w:val="0"/>
-          <w:strike w:val="0"/>
-          <w:color w:val="000000"/>
-          <w:sz w:val="28"/>
-          <w:szCs w:val="28"/>
-          <w:u w:val="none"/>
-          <w:shd w:fill="auto" w:val="clear"/>
+          <w:rtl w:val="0"/>
+        </w:rPr>
+        <w:t xml:space="preserve">Fase de Desarrollo</w:t>
+      </w:r>
+      <w:r>
+        <w:rPr>
           <w:vertAlign w:val="baseline"/>
           <w:rtl w:val="0"/>
         </w:rPr>
-        <w:t xml:space="preserve">Fase de Desarrollo</w:t>
         <w:br w:type="textWrapping"/>
         <w:tab/>
       </w:r>
@@ -19767,12 +19698,12 @@
             <wp:extent cx="6895148" cy="3781994"/>
             <wp:effectExtent b="0" l="0" r="0" t="0"/>
             <wp:wrapTopAndBottom distB="114300" distT="114300"/>
-            <wp:docPr id="111" name="image9.png"/>
+            <wp:docPr id="111" name="image18.png"/>
             <a:graphic>
               <a:graphicData uri="http://schemas.openxmlformats.org/drawingml/2006/picture">
                 <pic:pic>
                   <pic:nvPicPr>
-                    <pic:cNvPr id="0" name="image9.png"/>
+                    <pic:cNvPr id="0" name="image18.png"/>
                     <pic:cNvPicPr preferRelativeResize="0"/>
                   </pic:nvPicPr>
                   <pic:blipFill>
@@ -19900,12 +19831,12 @@
             <wp:extent cx="5990273" cy="3048708"/>
             <wp:effectExtent b="0" l="0" r="0" t="0"/>
             <wp:wrapTopAndBottom distB="114300" distT="114300"/>
-            <wp:docPr id="110" name="image15.png"/>
+            <wp:docPr id="110" name="image3.png"/>
             <a:graphic>
               <a:graphicData uri="http://schemas.openxmlformats.org/drawingml/2006/picture">
                 <pic:pic>
                   <pic:nvPicPr>
-                    <pic:cNvPr id="0" name="image15.png"/>
+                    <pic:cNvPr id="0" name="image3.png"/>
                     <pic:cNvPicPr preferRelativeResize="0"/>
                   </pic:nvPicPr>
                   <pic:blipFill>
@@ -20035,12 +19966,12 @@
             <wp:extent cx="5525453" cy="4170888"/>
             <wp:effectExtent b="0" l="0" r="0" t="0"/>
             <wp:wrapTopAndBottom distB="114300" distT="114300"/>
-            <wp:docPr id="95" name="image19.png"/>
+            <wp:docPr id="95" name="image21.png"/>
             <a:graphic>
               <a:graphicData uri="http://schemas.openxmlformats.org/drawingml/2006/picture">
                 <pic:pic>
                   <pic:nvPicPr>
-                    <pic:cNvPr id="0" name="image19.png"/>
+                    <pic:cNvPr id="0" name="image21.png"/>
                     <pic:cNvPicPr preferRelativeResize="0"/>
                   </pic:nvPicPr>
                   <pic:blipFill>
@@ -20133,12 +20064,12 @@
             <wp:extent cx="5704523" cy="2907596"/>
             <wp:effectExtent b="0" l="0" r="0" t="0"/>
             <wp:wrapTopAndBottom distB="114300" distT="114300"/>
-            <wp:docPr id="94" name="image1.png"/>
+            <wp:docPr id="94" name="image5.png"/>
             <a:graphic>
               <a:graphicData uri="http://schemas.openxmlformats.org/drawingml/2006/picture">
                 <pic:pic>
                   <pic:nvPicPr>
-                    <pic:cNvPr id="0" name="image1.png"/>
+                    <pic:cNvPr id="0" name="image5.png"/>
                     <pic:cNvPicPr preferRelativeResize="0"/>
                   </pic:nvPicPr>
                   <pic:blipFill>
@@ -35855,12 +35786,12 @@
             <wp:extent cx="4084870" cy="1347215"/>
             <wp:effectExtent b="0" l="0" r="0" t="0"/>
             <wp:wrapTopAndBottom distB="114300" distT="114300"/>
-            <wp:docPr id="96" name="image13.jpg"/>
+            <wp:docPr id="96" name="image4.jpg"/>
             <a:graphic>
               <a:graphicData uri="http://schemas.openxmlformats.org/drawingml/2006/picture">
                 <pic:pic>
                   <pic:nvPicPr>
-                    <pic:cNvPr id="0" name="image13.jpg"/>
+                    <pic:cNvPr id="0" name="image4.jpg"/>
                     <pic:cNvPicPr preferRelativeResize="0"/>
                   </pic:nvPicPr>
                   <pic:blipFill>
@@ -35936,12 +35867,12 @@
             <wp:extent cx="4086225" cy="1448556"/>
             <wp:effectExtent b="0" l="0" r="0" t="0"/>
             <wp:wrapTopAndBottom distB="114300" distT="114300"/>
-            <wp:docPr id="98" name="image12.jpg"/>
+            <wp:docPr id="98" name="image9.jpg"/>
             <a:graphic>
               <a:graphicData uri="http://schemas.openxmlformats.org/drawingml/2006/picture">
                 <pic:pic>
                   <pic:nvPicPr>
-                    <pic:cNvPr id="0" name="image12.jpg"/>
+                    <pic:cNvPr id="0" name="image9.jpg"/>
                     <pic:cNvPicPr preferRelativeResize="0"/>
                   </pic:nvPicPr>
                   <pic:blipFill>
@@ -36018,12 +35949,12 @@
             <wp:extent cx="4809916" cy="1986704"/>
             <wp:effectExtent b="0" l="0" r="0" t="0"/>
             <wp:wrapTopAndBottom distB="114300" distT="114300"/>
-            <wp:docPr id="97" name="image3.jpg"/>
+            <wp:docPr id="97" name="image13.jpg"/>
             <a:graphic>
               <a:graphicData uri="http://schemas.openxmlformats.org/drawingml/2006/picture">
                 <pic:pic>
                   <pic:nvPicPr>
-                    <pic:cNvPr id="0" name="image3.jpg"/>
+                    <pic:cNvPr id="0" name="image13.jpg"/>
                     <pic:cNvPicPr preferRelativeResize="0"/>
                   </pic:nvPicPr>
                   <pic:blipFill>
@@ -36100,12 +36031,12 @@
             <wp:extent cx="3944303" cy="1573928"/>
             <wp:effectExtent b="0" l="0" r="0" t="0"/>
             <wp:wrapTopAndBottom distB="114300" distT="114300"/>
-            <wp:docPr id="106" name="image11.jpg"/>
+            <wp:docPr id="106" name="image2.jpg"/>
             <a:graphic>
               <a:graphicData uri="http://schemas.openxmlformats.org/drawingml/2006/picture">
                 <pic:pic>
                   <pic:nvPicPr>
-                    <pic:cNvPr id="0" name="image11.jpg"/>
+                    <pic:cNvPr id="0" name="image2.jpg"/>
                     <pic:cNvPicPr preferRelativeResize="0"/>
                   </pic:nvPicPr>
                   <pic:blipFill>
@@ -36198,12 +36129,12 @@
             <wp:extent cx="3943350" cy="1465499"/>
             <wp:effectExtent b="0" l="0" r="0" t="0"/>
             <wp:wrapTopAndBottom distB="114300" distT="114300"/>
-            <wp:docPr id="105" name="image16.jpg"/>
+            <wp:docPr id="105" name="image20.jpg"/>
             <a:graphic>
               <a:graphicData uri="http://schemas.openxmlformats.org/drawingml/2006/picture">
                 <pic:pic>
                   <pic:nvPicPr>
-                    <pic:cNvPr id="0" name="image16.jpg"/>
+                    <pic:cNvPr id="0" name="image20.jpg"/>
                     <pic:cNvPicPr preferRelativeResize="0"/>
                   </pic:nvPicPr>
                   <pic:blipFill>
@@ -36398,12 +36329,12 @@
             <wp:extent cx="5580276" cy="3739126"/>
             <wp:effectExtent b="0" l="0" r="0" t="0"/>
             <wp:wrapTopAndBottom distB="114300" distT="114300"/>
-            <wp:docPr id="104" name="image7.png"/>
+            <wp:docPr id="104" name="image12.png"/>
             <a:graphic>
               <a:graphicData uri="http://schemas.openxmlformats.org/drawingml/2006/picture">
                 <pic:pic>
                   <pic:nvPicPr>
-                    <pic:cNvPr id="0" name="image7.png"/>
+                    <pic:cNvPr id="0" name="image12.png"/>
                     <pic:cNvPicPr preferRelativeResize="0"/>
                   </pic:nvPicPr>
                   <pic:blipFill>
@@ -36497,12 +36428,12 @@
             <wp:extent cx="5399730" cy="7048500"/>
             <wp:effectExtent b="0" l="0" r="0" t="0"/>
             <wp:wrapTopAndBottom distB="114300" distT="114300"/>
-            <wp:docPr id="103" name="image21.png"/>
+            <wp:docPr id="103" name="image7.png"/>
             <a:graphic>
               <a:graphicData uri="http://schemas.openxmlformats.org/drawingml/2006/picture">
                 <pic:pic>
                   <pic:nvPicPr>
-                    <pic:cNvPr id="0" name="image21.png"/>
+                    <pic:cNvPr id="0" name="image7.png"/>
                     <pic:cNvPicPr preferRelativeResize="0"/>
                   </pic:nvPicPr>
                   <pic:blipFill>
@@ -36613,12 +36544,12 @@
             <wp:extent cx="5485448" cy="5137165"/>
             <wp:effectExtent b="0" l="0" r="0" t="0"/>
             <wp:wrapTopAndBottom distB="114300" distT="114300"/>
-            <wp:docPr id="102" name="image6.png"/>
+            <wp:docPr id="102" name="image8.png"/>
             <a:graphic>
               <a:graphicData uri="http://schemas.openxmlformats.org/drawingml/2006/picture">
                 <pic:pic>
                   <pic:nvPicPr>
-                    <pic:cNvPr id="0" name="image6.png"/>
+                    <pic:cNvPr id="0" name="image8.png"/>
                     <pic:cNvPicPr preferRelativeResize="0"/>
                   </pic:nvPicPr>
                   <pic:blipFill>
@@ -36714,12 +36645,12 @@
             <wp:extent cx="5784409" cy="3631833"/>
             <wp:effectExtent b="0" l="0" r="0" t="0"/>
             <wp:wrapTopAndBottom distB="114300" distT="114300"/>
-            <wp:docPr id="101" name="image5.png"/>
+            <wp:docPr id="101" name="image10.png"/>
             <a:graphic>
               <a:graphicData uri="http://schemas.openxmlformats.org/drawingml/2006/picture">
                 <pic:pic>
                   <pic:nvPicPr>
-                    <pic:cNvPr id="0" name="image5.png"/>
+                    <pic:cNvPr id="0" name="image10.png"/>
                     <pic:cNvPicPr preferRelativeResize="0"/>
                   </pic:nvPicPr>
                   <pic:blipFill>
@@ -36810,12 +36741,12 @@
             <wp:extent cx="7132528" cy="6503187"/>
             <wp:effectExtent b="0" l="0" r="0" t="0"/>
             <wp:wrapTopAndBottom distB="114300" distT="114300"/>
-            <wp:docPr id="100" name="image14.png"/>
+            <wp:docPr id="100" name="image6.png"/>
             <a:graphic>
               <a:graphicData uri="http://schemas.openxmlformats.org/drawingml/2006/picture">
                 <pic:pic>
                   <pic:nvPicPr>
-                    <pic:cNvPr id="0" name="image14.png"/>
+                    <pic:cNvPr id="0" name="image6.png"/>
                     <pic:cNvPicPr preferRelativeResize="0"/>
                   </pic:nvPicPr>
                   <pic:blipFill>
@@ -36887,12 +36818,12 @@
             <wp:extent cx="6919640" cy="6309443"/>
             <wp:effectExtent b="0" l="0" r="0" t="0"/>
             <wp:wrapTopAndBottom distB="114300" distT="114300"/>
-            <wp:docPr id="99" name="image20.png"/>
+            <wp:docPr id="99" name="image11.png"/>
             <a:graphic>
               <a:graphicData uri="http://schemas.openxmlformats.org/drawingml/2006/picture">
                 <pic:pic>
                   <pic:nvPicPr>
-                    <pic:cNvPr id="0" name="image20.png"/>
+                    <pic:cNvPr id="0" name="image11.png"/>
                     <pic:cNvPicPr preferRelativeResize="0"/>
                   </pic:nvPicPr>
                   <pic:blipFill>
@@ -36966,12 +36897,12 @@
             <wp:extent cx="7048540" cy="3746958"/>
             <wp:effectExtent b="0" l="0" r="0" t="0"/>
             <wp:wrapTopAndBottom distB="114300" distT="114300"/>
-            <wp:docPr id="109" name="image10.png"/>
+            <wp:docPr id="109" name="image14.png"/>
             <a:graphic>
               <a:graphicData uri="http://schemas.openxmlformats.org/drawingml/2006/picture">
                 <pic:pic>
                   <pic:nvPicPr>
-                    <pic:cNvPr id="0" name="image10.png"/>
+                    <pic:cNvPr id="0" name="image14.png"/>
                     <pic:cNvPicPr preferRelativeResize="0"/>
                   </pic:nvPicPr>
                   <pic:blipFill>
@@ -36998,53 +36929,35 @@
     </w:p>
     <w:p>
       <w:pPr>
+        <w:pStyle w:val="Heading1"/>
         <w:keepNext w:val="1"/>
         <w:keepLines w:val="1"/>
-        <w:pageBreakBefore w:val="0"/>
-        <w:widowControl w:val="1"/>
-        <w:pBdr>
-          <w:top w:space="0" w:sz="0" w:val="nil"/>
-          <w:left w:space="0" w:sz="0" w:val="nil"/>
-          <w:bottom w:space="0" w:sz="0" w:val="nil"/>
-          <w:right w:space="0" w:sz="0" w:val="nil"/>
-          <w:between w:space="0" w:sz="0" w:val="nil"/>
-        </w:pBdr>
-        <w:shd w:fill="auto" w:val="clear"/>
-        <w:spacing w:after="0" w:before="360" w:line="259" w:lineRule="auto"/>
-        <w:ind w:left="360" w:right="0" w:firstLine="0"/>
+        <w:spacing w:after="0" w:before="360" w:lineRule="auto"/>
+        <w:ind w:left="360" w:firstLine="0"/>
         <w:jc w:val="both"/>
+        <w:rPr>
+          <w:b w:val="1"/>
+          <w:vertAlign w:val="baseline"/>
+        </w:rPr>
+      </w:pPr>
+      <w:bookmarkStart w:colFirst="0" w:colLast="0" w:name="_heading=h.dywxh6tz9eqh" w:id="93"/>
+      <w:bookmarkEnd w:id="93"/>
+      <w:r>
         <w:rPr>
           <w:rFonts w:ascii="Times New Roman" w:cs="Times New Roman" w:eastAsia="Times New Roman" w:hAnsi="Times New Roman"/>
           <w:b w:val="1"/>
-          <w:i w:val="0"/>
-          <w:smallCaps w:val="0"/>
-          <w:strike w:val="0"/>
           <w:color w:val="000000"/>
-          <w:sz w:val="28"/>
-          <w:szCs w:val="28"/>
-          <w:u w:val="none"/>
-          <w:shd w:fill="auto" w:val="clear"/>
           <w:vertAlign w:val="baseline"/>
-        </w:rPr>
-      </w:pPr>
-      <w:bookmarkStart w:colFirst="0" w:colLast="0" w:name="_heading=h.dywxh6tz9eqh" w:id="93"/>
-      <w:bookmarkEnd w:id="93"/>
-      <w:r>
-        <w:rPr>
-          <w:rFonts w:ascii="Times New Roman" w:cs="Times New Roman" w:eastAsia="Times New Roman" w:hAnsi="Times New Roman"/>
+          <w:rtl w:val="0"/>
+        </w:rPr>
+        <w:t xml:space="preserve">CONCLUSIÓN</w:t>
+      </w:r>
+      <w:r>
+        <w:rPr>
           <w:b w:val="1"/>
-          <w:i w:val="0"/>
-          <w:smallCaps w:val="0"/>
-          <w:strike w:val="0"/>
-          <w:color w:val="000000"/>
-          <w:sz w:val="28"/>
-          <w:szCs w:val="28"/>
-          <w:u w:val="none"/>
-          <w:shd w:fill="auto" w:val="clear"/>
           <w:vertAlign w:val="baseline"/>
           <w:rtl w:val="0"/>
         </w:rPr>
-        <w:t xml:space="preserve">CONCLUSIÓN</w:t>
         <w:tab/>
       </w:r>
     </w:p>
@@ -37062,7 +36975,8 @@
       <w:pPr>
         <w:widowControl w:val="0"/>
         <w:spacing w:after="240" w:before="0" w:line="360" w:lineRule="auto"/>
-        <w:ind w:left="720" w:firstLine="720"/>
+        <w:ind w:left="425.19685039370086" w:firstLine="720"/>
+        <w:jc w:val="both"/>
         <w:rPr>
           <w:rFonts w:ascii="Times New Roman" w:cs="Times New Roman" w:eastAsia="Times New Roman" w:hAnsi="Times New Roman"/>
           <w:sz w:val="24"/>
@@ -37122,53 +37036,33 @@
     </w:p>
     <w:p>
       <w:pPr>
+        <w:pStyle w:val="Heading1"/>
         <w:keepNext w:val="1"/>
         <w:keepLines w:val="1"/>
-        <w:pageBreakBefore w:val="0"/>
-        <w:widowControl w:val="1"/>
-        <w:pBdr>
-          <w:top w:space="0" w:sz="0" w:val="nil"/>
-          <w:left w:space="0" w:sz="0" w:val="nil"/>
-          <w:bottom w:space="0" w:sz="0" w:val="nil"/>
-          <w:right w:space="0" w:sz="0" w:val="nil"/>
-          <w:between w:space="0" w:sz="0" w:val="nil"/>
-        </w:pBdr>
-        <w:shd w:fill="auto" w:val="clear"/>
         <w:spacing w:after="0" w:before="360" w:line="360" w:lineRule="auto"/>
-        <w:ind w:left="360" w:right="0" w:firstLine="0"/>
+        <w:ind w:left="360" w:firstLine="0"/>
         <w:jc w:val="both"/>
+        <w:rPr>
+          <w:vertAlign w:val="baseline"/>
+        </w:rPr>
+      </w:pPr>
+      <w:bookmarkStart w:colFirst="0" w:colLast="0" w:name="_heading=h.cgfxgb2lacqc" w:id="95"/>
+      <w:bookmarkEnd w:id="95"/>
+      <w:r>
         <w:rPr>
           <w:rFonts w:ascii="Times New Roman" w:cs="Times New Roman" w:eastAsia="Times New Roman" w:hAnsi="Times New Roman"/>
           <w:b w:val="1"/>
-          <w:i w:val="0"/>
-          <w:smallCaps w:val="0"/>
-          <w:strike w:val="0"/>
           <w:color w:val="000000"/>
-          <w:sz w:val="28"/>
-          <w:szCs w:val="28"/>
-          <w:u w:val="none"/>
-          <w:shd w:fill="auto" w:val="clear"/>
           <w:vertAlign w:val="baseline"/>
-        </w:rPr>
-      </w:pPr>
-      <w:bookmarkStart w:colFirst="0" w:colLast="0" w:name="_heading=h.cgfxgb2lacqc" w:id="95"/>
-      <w:bookmarkEnd w:id="95"/>
-      <w:r>
-        <w:rPr>
-          <w:rFonts w:ascii="Times New Roman" w:cs="Times New Roman" w:eastAsia="Times New Roman" w:hAnsi="Times New Roman"/>
-          <w:b w:val="1"/>
-          <w:i w:val="0"/>
-          <w:smallCaps w:val="0"/>
-          <w:strike w:val="0"/>
-          <w:color w:val="000000"/>
-          <w:sz w:val="28"/>
-          <w:szCs w:val="28"/>
-          <w:u w:val="none"/>
-          <w:shd w:fill="auto" w:val="clear"/>
+          <w:rtl w:val="0"/>
+        </w:rPr>
+        <w:t xml:space="preserve">RECOMENDACIONES</w:t>
+      </w:r>
+      <w:r>
+        <w:rPr>
           <w:vertAlign w:val="baseline"/>
           <w:rtl w:val="0"/>
         </w:rPr>
-        <w:t xml:space="preserve">RECOMENDACIONES</w:t>
         <w:br w:type="textWrapping"/>
       </w:r>
     </w:p>
@@ -37181,6 +37075,7 @@
         </w:numPr>
         <w:spacing w:after="240" w:line="360" w:lineRule="auto"/>
         <w:ind w:left="720" w:hanging="360"/>
+        <w:jc w:val="both"/>
         <w:rPr>
           <w:rFonts w:ascii="Times New Roman" w:cs="Times New Roman" w:eastAsia="Times New Roman" w:hAnsi="Times New Roman"/>
           <w:sz w:val="24"/>
@@ -37216,6 +37111,7 @@
         </w:numPr>
         <w:spacing w:after="240" w:line="360" w:lineRule="auto"/>
         <w:ind w:left="720" w:hanging="360"/>
+        <w:jc w:val="both"/>
         <w:rPr>
           <w:rFonts w:ascii="Times New Roman" w:cs="Times New Roman" w:eastAsia="Times New Roman" w:hAnsi="Times New Roman"/>
           <w:sz w:val="24"/>
@@ -37251,6 +37147,7 @@
         </w:numPr>
         <w:spacing w:after="240" w:line="360" w:lineRule="auto"/>
         <w:ind w:left="720" w:hanging="360"/>
+        <w:jc w:val="both"/>
         <w:rPr>
           <w:rFonts w:ascii="Times New Roman" w:cs="Times New Roman" w:eastAsia="Times New Roman" w:hAnsi="Times New Roman"/>
           <w:sz w:val="24"/>
@@ -37286,6 +37183,7 @@
         </w:numPr>
         <w:spacing w:after="240" w:line="360" w:lineRule="auto"/>
         <w:ind w:left="720" w:hanging="360"/>
+        <w:jc w:val="both"/>
         <w:rPr>
           <w:rFonts w:ascii="Times New Roman" w:cs="Times New Roman" w:eastAsia="Times New Roman" w:hAnsi="Times New Roman"/>
           <w:sz w:val="24"/>
@@ -37321,6 +37219,7 @@
         </w:numPr>
         <w:spacing w:after="240" w:line="360" w:lineRule="auto"/>
         <w:ind w:left="720" w:hanging="360"/>
+        <w:jc w:val="both"/>
         <w:rPr>
           <w:rFonts w:ascii="Times New Roman" w:cs="Times New Roman" w:eastAsia="Times New Roman" w:hAnsi="Times New Roman"/>
           <w:sz w:val="24"/>
@@ -39928,7 +39827,9 @@
       <w:pPr>
         <w:ind w:left="360" w:hanging="360"/>
       </w:pPr>
-      <w:rPr/>
+      <w:rPr>
+        <w:color w:val="000000"/>
+      </w:rPr>
     </w:lvl>
     <w:lvl w:ilvl="1">
       <w:start w:val="1"/>
@@ -43076,7 +42977,7 @@
 
 <file path=customXML/item1.xml><?xml version="1.0" encoding="utf-8"?>
 <go:gDocsCustomXmlDataStorage xmlns:go="http://customooxmlschemas.google.com/" xmlns:r="http://schemas.openxmlformats.org/officeDocument/2006/relationships" uri="GoogleDocsCustomDataVersion2">
-  <go:docsCustomData xmlns:go="http://customooxmlschemas.google.com/" roundtripDataSignature="AMtx7mgM1lN8/5oM3iFTPJuH+I5nFCkXjg==">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</go:docsCustomData>
+  <go:docsCustomData xmlns:go="http://customooxmlschemas.google.com/" roundtripDataSignature="AMtx7mgy2CgKh/i1t4zrJNset/tMQ7LOlQ==">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</go:docsCustomData>
 </go:gDocsCustomXmlDataStorage>
 </file>
 

</xml_diff>